<commit_message>
Práctica 3 de Métodos Computacionales y su bitácora
</commit_message>
<xml_diff>
--- a/doc/Bitácora/BITACORA.docx
+++ b/doc/Bitácora/BITACORA.docx
@@ -82,12 +82,12 @@
           <wp:inline distB="0" distT="0" distL="0" distR="0">
             <wp:extent cx="1819275" cy="1752600"/>
             <wp:effectExtent b="0" l="0" r="0" t="0"/>
-            <wp:docPr id="3" name="image3.png"/>
+            <wp:docPr id="24" name="image21.png"/>
             <a:graphic>
               <a:graphicData uri="http://schemas.openxmlformats.org/drawingml/2006/picture">
                 <pic:pic>
                   <pic:nvPicPr>
-                    <pic:cNvPr id="0" name="image3.png"/>
+                    <pic:cNvPr id="0" name="image21.png"/>
                     <pic:cNvPicPr preferRelativeResize="0"/>
                   </pic:nvPicPr>
                   <pic:blipFill>
@@ -339,12 +339,12 @@
           <wp:inline distB="114300" distT="114300" distL="114300" distR="114300">
             <wp:extent cx="5057775" cy="4624388"/>
             <wp:effectExtent b="0" l="0" r="0" t="0"/>
-            <wp:docPr id="8" name="image8.jpg"/>
+            <wp:docPr id="17" name="image33.jpg"/>
             <a:graphic>
               <a:graphicData uri="http://schemas.openxmlformats.org/drawingml/2006/picture">
                 <pic:pic>
                   <pic:nvPicPr>
-                    <pic:cNvPr id="0" name="image8.jpg"/>
+                    <pic:cNvPr id="0" name="image33.jpg"/>
                     <pic:cNvPicPr preferRelativeResize="0"/>
                   </pic:nvPicPr>
                   <pic:blipFill>
@@ -531,7 +531,7 @@
         <w:rPr>
           <w:rtl w:val="0"/>
         </w:rPr>
-        <w:t xml:space="preserve">En cada recuperación se paró la adquisición y se guardo como un archivo TXT, después se reinició la adquisición.</w:t>
+        <w:t xml:space="preserve">En cada recuperación se paró la adquisición y se guardó como un archivo TXT, después se reinició la adquisición.</w:t>
       </w:r>
     </w:p>
     <w:p>
@@ -910,7 +910,7 @@
         <w:rPr>
           <w:rtl w:val="0"/>
         </w:rPr>
-        <w:t xml:space="preserve">, en el cual, se explica en que consisten git y github.</w:t>
+        <w:t xml:space="preserve">, en el cual, se explica en qué consisten git y github.</w:t>
       </w:r>
     </w:p>
     <w:p>
@@ -1110,7 +1110,7 @@
           <w:highlight w:val="white"/>
           <w:rtl w:val="0"/>
         </w:rPr>
-        <w:t xml:space="preserve">El primer for reinicia la lista tmp, el segundo for llena la lista tmp y depués la concatena en la lista x, entonces x al final se convierte en una lista de listas de elementos. Este proceso de llenado es muy útil cuando se quiere concatenar arreglos de distintos tamaños, teniendo así una lista de listas de distintos tamaños cada una.</w:t>
+        <w:t xml:space="preserve">El primer for reinicia la lista tmp, el segundo for llena la lista tmp y después la concatena en la lista x, entonces x al final se convierte en una lista de listas de elementos. Este proceso de llenado es muy útil cuando se quiere concatenar arreglos de distintos tamaños, teniendo así una lista de listas de distintos tamaños cada una.</w:t>
       </w:r>
     </w:p>
     <w:p>
@@ -1217,12 +1217,12 @@
           <wp:inline distB="114300" distT="114300" distL="114300" distR="114300">
             <wp:extent cx="4972050" cy="3143250"/>
             <wp:effectExtent b="0" l="0" r="0" t="0"/>
-            <wp:docPr id="7" name="image4.png"/>
+            <wp:docPr id="12" name="image6.png"/>
             <a:graphic>
               <a:graphicData uri="http://schemas.openxmlformats.org/drawingml/2006/picture">
                 <pic:pic>
                   <pic:nvPicPr>
-                    <pic:cNvPr id="0" name="image4.png"/>
+                    <pic:cNvPr id="0" name="image6.png"/>
                     <pic:cNvPicPr preferRelativeResize="0"/>
                   </pic:nvPicPr>
                   <pic:blipFill>
@@ -1290,12 +1290,12 @@
           <wp:inline distB="114300" distT="114300" distL="114300" distR="114300">
             <wp:extent cx="5019675" cy="3171825"/>
             <wp:effectExtent b="0" l="0" r="0" t="0"/>
-            <wp:docPr id="2" name="image1.png"/>
+            <wp:docPr id="19" name="image14.png"/>
             <a:graphic>
               <a:graphicData uri="http://schemas.openxmlformats.org/drawingml/2006/picture">
                 <pic:pic>
                   <pic:nvPicPr>
-                    <pic:cNvPr id="0" name="image1.png"/>
+                    <pic:cNvPr id="0" name="image14.png"/>
                     <pic:cNvPicPr preferRelativeResize="0"/>
                   </pic:nvPicPr>
                   <pic:blipFill>
@@ -1405,12 +1405,12 @@
           <wp:inline distB="114300" distT="114300" distL="114300" distR="114300">
             <wp:extent cx="5143500" cy="3152775"/>
             <wp:effectExtent b="0" l="0" r="0" t="0"/>
-            <wp:docPr id="5" name="image7.png"/>
+            <wp:docPr id="7" name="image17.png"/>
             <a:graphic>
               <a:graphicData uri="http://schemas.openxmlformats.org/drawingml/2006/picture">
                 <pic:pic>
                   <pic:nvPicPr>
-                    <pic:cNvPr id="0" name="image7.png"/>
+                    <pic:cNvPr id="0" name="image17.png"/>
                     <pic:cNvPicPr preferRelativeResize="0"/>
                   </pic:nvPicPr>
                   <pic:blipFill>
@@ -1478,12 +1478,12 @@
           <wp:inline distB="114300" distT="114300" distL="114300" distR="114300">
             <wp:extent cx="4962525" cy="3190875"/>
             <wp:effectExtent b="0" l="0" r="0" t="0"/>
-            <wp:docPr id="1" name="image2.png"/>
+            <wp:docPr id="18" name="image4.png"/>
             <a:graphic>
               <a:graphicData uri="http://schemas.openxmlformats.org/drawingml/2006/picture">
                 <pic:pic>
                   <pic:nvPicPr>
-                    <pic:cNvPr id="0" name="image2.png"/>
+                    <pic:cNvPr id="0" name="image4.png"/>
                     <pic:cNvPicPr preferRelativeResize="0"/>
                   </pic:nvPicPr>
                   <pic:blipFill>
@@ -1574,12 +1574,12 @@
           <wp:inline distB="114300" distT="114300" distL="114300" distR="114300">
             <wp:extent cx="4600575" cy="2990850"/>
             <wp:effectExtent b="0" l="0" r="0" t="0"/>
-            <wp:docPr id="4" name="image5.png"/>
+            <wp:docPr id="5" name="image3.png"/>
             <a:graphic>
               <a:graphicData uri="http://schemas.openxmlformats.org/drawingml/2006/picture">
                 <pic:pic>
                   <pic:nvPicPr>
-                    <pic:cNvPr id="0" name="image5.png"/>
+                    <pic:cNvPr id="0" name="image3.png"/>
                     <pic:cNvPicPr preferRelativeResize="0"/>
                   </pic:nvPicPr>
                   <pic:blipFill>
@@ -1637,12 +1637,12 @@
           <wp:inline distB="114300" distT="114300" distL="114300" distR="114300">
             <wp:extent cx="4600575" cy="3033713"/>
             <wp:effectExtent b="0" l="0" r="0" t="0"/>
-            <wp:docPr id="6" name="image6.png"/>
+            <wp:docPr id="10" name="image5.png"/>
             <a:graphic>
               <a:graphicData uri="http://schemas.openxmlformats.org/drawingml/2006/picture">
                 <pic:pic>
                   <pic:nvPicPr>
-                    <pic:cNvPr id="0" name="image6.png"/>
+                    <pic:cNvPr id="0" name="image5.png"/>
                     <pic:cNvPicPr preferRelativeResize="0"/>
                   </pic:nvPicPr>
                   <pic:blipFill>
@@ -1766,11 +1766,3756 @@
         <w:t xml:space="preserve">Posteriormente, creamos un vector llamado “square” y lo haremos del tamaño del número de muestras, llenándolo de ceros para que no afecte. Y aquí fue el paso principal. Como dividimos el vector de muestras entre 30 y lo redondeamos al entero sin decimal, tendremos un vector que las primeras 30 muestras tengan el valor de 1, las siguientes 30 muestras el de 2 y así sucesivamente, y con la función módulo, si el módulo del valor en cada posición del vector “ix” con 2 era 0, se le asignaba 1, si era diferente de 0, se le asignaba -1, generando así la función cuadrática con parte positiva y parte negativa, muestreada a 300Hz y con frecuencia fundamental de 5Hz</w:t>
       </w:r>
     </w:p>
+    <w:p>
+      <w:pPr>
+        <w:rPr/>
+      </w:pPr>
+      <w:r>
+        <w:rPr>
+          <w:rtl w:val="0"/>
+        </w:rPr>
+      </w:r>
+    </w:p>
+    <w:p>
+      <w:pPr>
+        <w:rPr/>
+      </w:pPr>
+      <w:r>
+        <w:rPr>
+          <w:rtl w:val="0"/>
+        </w:rPr>
+      </w:r>
+    </w:p>
+    <w:p>
+      <w:pPr>
+        <w:rPr/>
+      </w:pPr>
+      <w:r>
+        <w:rPr>
+          <w:rtl w:val="0"/>
+        </w:rPr>
+      </w:r>
+    </w:p>
+    <w:p>
+      <w:pPr>
+        <w:rPr/>
+      </w:pPr>
+      <w:r>
+        <w:rPr>
+          <w:rtl w:val="0"/>
+        </w:rPr>
+      </w:r>
+    </w:p>
+    <w:p>
+      <w:pPr>
+        <w:rPr/>
+      </w:pPr>
+      <w:r>
+        <w:rPr>
+          <w:rtl w:val="0"/>
+        </w:rPr>
+      </w:r>
+    </w:p>
+    <w:p>
+      <w:pPr>
+        <w:rPr/>
+      </w:pPr>
+      <w:r>
+        <w:rPr>
+          <w:rtl w:val="0"/>
+        </w:rPr>
+      </w:r>
+    </w:p>
+    <w:p>
+      <w:pPr>
+        <w:rPr/>
+      </w:pPr>
+      <w:r>
+        <w:rPr>
+          <w:rtl w:val="0"/>
+        </w:rPr>
+      </w:r>
+    </w:p>
+    <w:p>
+      <w:pPr>
+        <w:rPr/>
+      </w:pPr>
+      <w:r>
+        <w:rPr>
+          <w:rtl w:val="0"/>
+        </w:rPr>
+      </w:r>
+    </w:p>
+    <w:p>
+      <w:pPr>
+        <w:rPr/>
+      </w:pPr>
+      <w:r>
+        <w:rPr>
+          <w:rtl w:val="0"/>
+        </w:rPr>
+      </w:r>
+    </w:p>
+    <w:p>
+      <w:pPr>
+        <w:rPr/>
+      </w:pPr>
+      <w:r>
+        <w:rPr>
+          <w:rtl w:val="0"/>
+        </w:rPr>
+      </w:r>
+    </w:p>
+    <w:p>
+      <w:pPr>
+        <w:rPr/>
+      </w:pPr>
+      <w:r>
+        <w:rPr>
+          <w:rtl w:val="0"/>
+        </w:rPr>
+      </w:r>
+    </w:p>
+    <w:p>
+      <w:pPr>
+        <w:rPr/>
+      </w:pPr>
+      <w:r>
+        <w:rPr>
+          <w:rtl w:val="0"/>
+        </w:rPr>
+      </w:r>
+    </w:p>
+    <w:p>
+      <w:pPr>
+        <w:jc w:val="right"/>
+        <w:rPr>
+          <w:b w:val="1"/>
+        </w:rPr>
+      </w:pPr>
+      <w:r>
+        <w:rPr>
+          <w:b w:val="1"/>
+          <w:rtl w:val="0"/>
+        </w:rPr>
+        <w:t xml:space="preserve">08/Octubre/2019</w:t>
+      </w:r>
+    </w:p>
+    <w:p>
+      <w:pPr>
+        <w:jc w:val="center"/>
+        <w:rPr>
+          <w:b w:val="1"/>
+          <w:sz w:val="28"/>
+          <w:szCs w:val="28"/>
+        </w:rPr>
+      </w:pPr>
+      <w:r>
+        <w:rPr>
+          <w:b w:val="1"/>
+          <w:sz w:val="28"/>
+          <w:szCs w:val="28"/>
+          <w:rtl w:val="0"/>
+        </w:rPr>
+        <w:t xml:space="preserve">PRÁCTICA 2</w:t>
+      </w:r>
+    </w:p>
+    <w:p>
+      <w:pPr>
+        <w:jc w:val="center"/>
+        <w:rPr>
+          <w:b w:val="1"/>
+          <w:sz w:val="24"/>
+          <w:szCs w:val="24"/>
+        </w:rPr>
+      </w:pPr>
+      <w:r>
+        <w:rPr>
+          <w:b w:val="1"/>
+          <w:sz w:val="24"/>
+          <w:szCs w:val="24"/>
+          <w:rtl w:val="0"/>
+        </w:rPr>
+        <w:t xml:space="preserve">Actividad I</w:t>
+      </w:r>
+    </w:p>
+    <w:p>
+      <w:pPr>
+        <w:jc w:val="both"/>
+        <w:rPr>
+          <w:sz w:val="24"/>
+          <w:szCs w:val="24"/>
+        </w:rPr>
+      </w:pPr>
+      <w:r>
+        <w:rPr>
+          <w:sz w:val="24"/>
+          <w:szCs w:val="24"/>
+          <w:rtl w:val="0"/>
+        </w:rPr>
+        <w:t xml:space="preserve">1. Desarrollar una función que calcule la FFT aplicando por lo menos tres ventanas de tal forma que se pueda evaluar cuál ventana permite visualizar de mejor manera al espectro</w:t>
+      </w:r>
+    </w:p>
+    <w:p>
+      <w:pPr>
+        <w:jc w:val="both"/>
+        <w:rPr>
+          <w:sz w:val="24"/>
+          <w:szCs w:val="24"/>
+        </w:rPr>
+      </w:pPr>
+      <w:r>
+        <w:rPr>
+          <w:sz w:val="24"/>
+          <w:szCs w:val="24"/>
+          <w:rtl w:val="0"/>
+        </w:rPr>
+        <w:t xml:space="preserve">2. Desarrollar una función que estime el PSD con el algoritmo de Welch, siendo sus entradas: señal, longitud de las épocas, y porcentaje de traslape</w:t>
+      </w:r>
+    </w:p>
+    <w:p>
+      <w:pPr>
+        <w:jc w:val="both"/>
+        <w:rPr>
+          <w:sz w:val="24"/>
+          <w:szCs w:val="24"/>
+        </w:rPr>
+      </w:pPr>
+      <w:r>
+        <w:rPr>
+          <w:sz w:val="24"/>
+          <w:szCs w:val="24"/>
+          <w:rtl w:val="0"/>
+        </w:rPr>
+        <w:t xml:space="preserve">3. Desarrollar una función que permita evaluar la respuesta en frecuencia de un filtro</w:t>
+      </w:r>
+    </w:p>
+    <w:p>
+      <w:pPr>
+        <w:jc w:val="both"/>
+        <w:rPr>
+          <w:sz w:val="24"/>
+          <w:szCs w:val="24"/>
+        </w:rPr>
+      </w:pPr>
+      <w:r>
+        <w:rPr>
+          <w:sz w:val="24"/>
+          <w:szCs w:val="24"/>
+          <w:rtl w:val="0"/>
+        </w:rPr>
+        <w:t xml:space="preserve">4. Implementar una función que evalúe un filtro de media móvil, para épocas de N muestras con p porcentaje de traslape</w:t>
+      </w:r>
+    </w:p>
+    <w:p>
+      <w:pPr>
+        <w:jc w:val="both"/>
+        <w:rPr>
+          <w:sz w:val="24"/>
+          <w:szCs w:val="24"/>
+        </w:rPr>
+      </w:pPr>
+      <w:r>
+        <w:rPr>
+          <w:sz w:val="24"/>
+          <w:szCs w:val="24"/>
+          <w:rtl w:val="0"/>
+        </w:rPr>
+        <w:t xml:space="preserve">5. Implementar una función que elimine la tendencia lineal móvil, asumiendo un 50 % de traslape de  épocas de N muestras, y utilizando el método de la pseudo-inversa.</w:t>
+      </w:r>
+    </w:p>
+    <w:p>
+      <w:pPr>
+        <w:jc w:val="both"/>
+        <w:rPr>
+          <w:sz w:val="24"/>
+          <w:szCs w:val="24"/>
+        </w:rPr>
+      </w:pPr>
+      <w:r>
+        <w:rPr>
+          <w:rtl w:val="0"/>
+        </w:rPr>
+      </w:r>
+    </w:p>
+    <w:p>
+      <w:pPr>
+        <w:jc w:val="both"/>
+        <w:rPr>
+          <w:sz w:val="24"/>
+          <w:szCs w:val="24"/>
+        </w:rPr>
+      </w:pPr>
+      <w:r>
+        <w:rPr>
+          <w:rtl w:val="0"/>
+        </w:rPr>
+      </w:r>
+    </w:p>
+    <w:p>
+      <w:pPr>
+        <w:jc w:val="both"/>
+        <w:rPr>
+          <w:sz w:val="24"/>
+          <w:szCs w:val="24"/>
+        </w:rPr>
+      </w:pPr>
+      <w:r>
+        <w:rPr>
+          <w:b w:val="1"/>
+          <w:sz w:val="24"/>
+          <w:szCs w:val="24"/>
+          <w:rtl w:val="0"/>
+        </w:rPr>
+        <w:t xml:space="preserve">Actividad  1.1</w:t>
+      </w:r>
+      <w:r>
+        <w:rPr>
+          <w:rtl w:val="0"/>
+        </w:rPr>
+      </w:r>
+    </w:p>
+    <w:p>
+      <w:pPr>
+        <w:jc w:val="both"/>
+        <w:rPr>
+          <w:sz w:val="24"/>
+          <w:szCs w:val="24"/>
+        </w:rPr>
+      </w:pPr>
+      <w:r>
+        <w:rPr>
+          <w:sz w:val="24"/>
+          <w:szCs w:val="24"/>
+          <w:rtl w:val="0"/>
+        </w:rPr>
+        <w:t xml:space="preserve">Para la actividad 1.1, se creó una función en python, en la cual, los parámetros que recibe son la señal que se quiere analizar y la frecuencia de muestreo.</w:t>
+      </w:r>
+    </w:p>
+    <w:p>
+      <w:pPr>
+        <w:jc w:val="both"/>
+        <w:rPr>
+          <w:sz w:val="24"/>
+          <w:szCs w:val="24"/>
+        </w:rPr>
+      </w:pPr>
+      <w:r>
+        <w:rPr>
+          <w:sz w:val="24"/>
+          <w:szCs w:val="24"/>
+          <w:rtl w:val="0"/>
+        </w:rPr>
+        <w:t xml:space="preserve">Dentro de la función, se declararon 5 ventanas con las cuales se pueden trabajar, las que seleccionamos fueron  Ventana Boxcar, Ventana Bartlett, Ventana Hamming, Ventana Hanning, Ventana blackman.</w:t>
+      </w:r>
+    </w:p>
+    <w:p>
+      <w:pPr>
+        <w:jc w:val="both"/>
+        <w:rPr>
+          <w:sz w:val="24"/>
+          <w:szCs w:val="24"/>
+        </w:rPr>
+      </w:pPr>
+      <w:r>
+        <w:rPr>
+          <w:sz w:val="24"/>
+          <w:szCs w:val="24"/>
+          <w:rtl w:val="0"/>
+        </w:rPr>
+        <w:t xml:space="preserve">Una vez declarada cada ventana, se seleccionaron 3 para multiplicar a la señal por cada una. El criterio para seleccionar la ventana fue con base en analizar su fft para observar cual tenía el mejor comportamiento. Las seleccionadas fueron las ventanas: Bartlett, Blackman y Hamming.</w:t>
+      </w:r>
+    </w:p>
+    <w:p>
+      <w:pPr>
+        <w:jc w:val="both"/>
+        <w:rPr>
+          <w:sz w:val="24"/>
+          <w:szCs w:val="24"/>
+        </w:rPr>
+      </w:pPr>
+      <w:r>
+        <w:rPr>
+          <w:sz w:val="24"/>
+          <w:szCs w:val="24"/>
+          <w:rtl w:val="0"/>
+        </w:rPr>
+        <w:t xml:space="preserve">Se aplicó cada ventana a una señal conformada por la suma de dos señales </w:t>
+      </w:r>
+      <w:r>
+        <w:rPr>
+          <w:sz w:val="24"/>
+          <w:szCs w:val="24"/>
+          <w:rtl w:val="0"/>
+        </w:rPr>
+        <w:t xml:space="preserve">cosenoidales</w:t>
+      </w:r>
+      <w:r>
+        <w:rPr>
+          <w:sz w:val="24"/>
+          <w:szCs w:val="24"/>
+          <w:rtl w:val="0"/>
+        </w:rPr>
+        <w:t xml:space="preserve">, una con una frecuencia fundamental de 12 Hz y otra con frecuencia fundamental de 17.5 Hz, con una frecuencia de muestreo de 320 Hz. El resultado de aplicarle las ventanas se muestra en la siguiente figura.</w:t>
+      </w:r>
+    </w:p>
+    <w:p>
+      <w:pPr>
+        <w:jc w:val="center"/>
+        <w:rPr>
+          <w:sz w:val="24"/>
+          <w:szCs w:val="24"/>
+        </w:rPr>
+      </w:pPr>
+      <w:r>
+        <w:rPr>
+          <w:sz w:val="24"/>
+          <w:szCs w:val="24"/>
+        </w:rPr>
+        <w:drawing>
+          <wp:inline distB="114300" distT="114300" distL="114300" distR="114300">
+            <wp:extent cx="5529263" cy="2622855"/>
+            <wp:effectExtent b="0" l="0" r="0" t="0"/>
+            <wp:docPr id="3" name="image22.png"/>
+            <a:graphic>
+              <a:graphicData uri="http://schemas.openxmlformats.org/drawingml/2006/picture">
+                <pic:pic>
+                  <pic:nvPicPr>
+                    <pic:cNvPr id="0" name="image22.png"/>
+                    <pic:cNvPicPr preferRelativeResize="0"/>
+                  </pic:nvPicPr>
+                  <pic:blipFill>
+                    <a:blip r:embed="rId16"/>
+                    <a:srcRect b="0" l="0" r="0" t="0"/>
+                    <a:stretch>
+                      <a:fillRect/>
+                    </a:stretch>
+                  </pic:blipFill>
+                  <pic:spPr>
+                    <a:xfrm>
+                      <a:off x="0" y="0"/>
+                      <a:ext cx="5529263" cy="2622855"/>
+                    </a:xfrm>
+                    <a:prstGeom prst="rect"/>
+                    <a:ln/>
+                  </pic:spPr>
+                </pic:pic>
+              </a:graphicData>
+            </a:graphic>
+          </wp:inline>
+        </w:drawing>
+      </w:r>
+      <w:r>
+        <w:rPr>
+          <w:rtl w:val="0"/>
+        </w:rPr>
+      </w:r>
+    </w:p>
+    <w:p>
+      <w:pPr>
+        <w:jc w:val="center"/>
+        <w:rPr>
+          <w:sz w:val="16"/>
+          <w:szCs w:val="16"/>
+        </w:rPr>
+      </w:pPr>
+      <w:r>
+        <w:rPr>
+          <w:sz w:val="16"/>
+          <w:szCs w:val="16"/>
+          <w:rtl w:val="0"/>
+        </w:rPr>
+        <w:t xml:space="preserve">Figura 8. Espectro de una señal conformada por la suma de dos cosenoidales, de frecuencias fundamentales 12 y 17.5 Hz, a la cual se le aplicaron 3 ventanas: Bartlett, HAmming y  Blackman.</w:t>
+      </w:r>
+    </w:p>
+    <w:p>
+      <w:pPr>
+        <w:jc w:val="center"/>
+        <w:rPr>
+          <w:sz w:val="16"/>
+          <w:szCs w:val="16"/>
+        </w:rPr>
+      </w:pPr>
+      <w:r>
+        <w:rPr>
+          <w:rtl w:val="0"/>
+        </w:rPr>
+      </w:r>
+    </w:p>
+    <w:p>
+      <w:pPr>
+        <w:jc w:val="both"/>
+        <w:rPr>
+          <w:sz w:val="24"/>
+          <w:szCs w:val="24"/>
+        </w:rPr>
+      </w:pPr>
+      <w:r>
+        <w:rPr>
+          <w:b w:val="1"/>
+          <w:sz w:val="24"/>
+          <w:szCs w:val="24"/>
+          <w:rtl w:val="0"/>
+        </w:rPr>
+        <w:t xml:space="preserve">Actividad 1.2</w:t>
+      </w:r>
+      <w:r>
+        <w:rPr>
+          <w:rtl w:val="0"/>
+        </w:rPr>
+      </w:r>
+    </w:p>
+    <w:p>
+      <w:pPr>
+        <w:rPr>
+          <w:sz w:val="24"/>
+          <w:szCs w:val="24"/>
+        </w:rPr>
+      </w:pPr>
+      <w:r>
+        <w:rPr>
+          <w:sz w:val="24"/>
+          <w:szCs w:val="24"/>
+          <w:rtl w:val="0"/>
+        </w:rPr>
+        <w:t xml:space="preserve">Para el siguiente punto, actividad 1.2, se desarrolló una función que estime la PSD mediante el periodograma, este lo que hace es segmentar la señal, en cada segmento calcular la FFT y promediar cada una de las FFT, el promedio es la PSD estimada. Sin embargo, se encontró que este estimador del PSD estaba sesgado en la media y en la varianza,  se encontró que si se traslapan las ventanas en un 50 % se reduce de mayor forma el sesgo de la varianza en un 50 % (esto por que hay más elementos en el promedio) si el traslape es mayor o menor a 50% la reducción del sesgo es menor, después se encontró que se reducía el sesgo si se estimaba la función de autocorrelación de la señal segmentada antes de calcular la FFT.</w:t>
+      </w:r>
+    </w:p>
+    <w:p>
+      <w:pPr>
+        <w:rPr>
+          <w:sz w:val="24"/>
+          <w:szCs w:val="24"/>
+        </w:rPr>
+      </w:pPr>
+      <w:r>
+        <w:rPr>
+          <w:sz w:val="24"/>
+          <w:szCs w:val="24"/>
+          <w:rtl w:val="0"/>
+        </w:rPr>
+        <w:t xml:space="preserve">Nosotros implementamos la PSD con ciclos for inicialmente, esta función nos permitia tener traslapaes en las ventanas, sin embargo no vimos mayor diferencia con el traslape por lo que preferimos hacer una implementación sin for mas sencilla. En esta implementación realizamos un reshape del vector para llevarla a una matriz cuyas filas sean el número de ventanas dadas por el usuario, si faltan datos para que se complete la matriz se rellena con ceros, ya que los ceros ayudan a mejorar el estimador, después multiplicamos la matriz por una matriz de ventanas chebyshev (vimos un buen comportamiento), luego obtenemos la fft en el eje 1 y obtenemos su magnitud y hacemos un promedio de ensamble, por último nos quedamos con la mitad de la señal y esa será nuestra PSD estimada. Comparamos con señales sintéticas nuestra PSD con la PSD de pyplot estimada con un traslape del 50 % y fueron idénticas.</w:t>
+      </w:r>
+    </w:p>
+    <w:p>
+      <w:pPr>
+        <w:rPr>
+          <w:sz w:val="24"/>
+          <w:szCs w:val="24"/>
+        </w:rPr>
+      </w:pPr>
+      <w:r>
+        <w:rPr>
+          <w:sz w:val="24"/>
+          <w:szCs w:val="24"/>
+        </w:rPr>
+        <w:drawing>
+          <wp:inline distB="114300" distT="114300" distL="114300" distR="114300">
+            <wp:extent cx="5943600" cy="4445000"/>
+            <wp:effectExtent b="0" l="0" r="0" t="0"/>
+            <wp:docPr id="28" name="image27.png"/>
+            <a:graphic>
+              <a:graphicData uri="http://schemas.openxmlformats.org/drawingml/2006/picture">
+                <pic:pic>
+                  <pic:nvPicPr>
+                    <pic:cNvPr id="0" name="image27.png"/>
+                    <pic:cNvPicPr preferRelativeResize="0"/>
+                  </pic:nvPicPr>
+                  <pic:blipFill>
+                    <a:blip r:embed="rId17"/>
+                    <a:srcRect b="0" l="0" r="0" t="0"/>
+                    <a:stretch>
+                      <a:fillRect/>
+                    </a:stretch>
+                  </pic:blipFill>
+                  <pic:spPr>
+                    <a:xfrm>
+                      <a:off x="0" y="0"/>
+                      <a:ext cx="5943600" cy="4445000"/>
+                    </a:xfrm>
+                    <a:prstGeom prst="rect"/>
+                    <a:ln/>
+                  </pic:spPr>
+                </pic:pic>
+              </a:graphicData>
+            </a:graphic>
+          </wp:inline>
+        </w:drawing>
+      </w:r>
+      <w:r>
+        <w:rPr>
+          <w:rtl w:val="0"/>
+        </w:rPr>
+      </w:r>
+    </w:p>
+    <w:p>
+      <w:pPr>
+        <w:rPr>
+          <w:sz w:val="16"/>
+          <w:szCs w:val="16"/>
+        </w:rPr>
+      </w:pPr>
+      <w:r>
+        <w:rPr>
+          <w:sz w:val="16"/>
+          <w:szCs w:val="16"/>
+          <w:rtl w:val="0"/>
+        </w:rPr>
+        <w:t xml:space="preserve">Figura 9. PSD estimado con nuestra función (azul) sin traslape  y PSD estimado con pyplot con traslape de 50%.  </w:t>
+      </w:r>
+    </w:p>
+    <w:p>
+      <w:pPr>
+        <w:jc w:val="both"/>
+        <w:rPr>
+          <w:sz w:val="24"/>
+          <w:szCs w:val="24"/>
+        </w:rPr>
+      </w:pPr>
+      <w:r>
+        <w:rPr>
+          <w:rtl w:val="0"/>
+        </w:rPr>
+      </w:r>
+    </w:p>
+    <w:p>
+      <w:pPr>
+        <w:jc w:val="both"/>
+        <w:rPr>
+          <w:sz w:val="24"/>
+          <w:szCs w:val="24"/>
+        </w:rPr>
+      </w:pPr>
+      <w:r>
+        <w:rPr>
+          <w:b w:val="1"/>
+          <w:sz w:val="24"/>
+          <w:szCs w:val="24"/>
+          <w:rtl w:val="0"/>
+        </w:rPr>
+        <w:t xml:space="preserve">Actividad  1.3</w:t>
+      </w:r>
+      <w:r>
+        <w:rPr>
+          <w:rtl w:val="0"/>
+        </w:rPr>
+      </w:r>
+    </w:p>
+    <w:p>
+      <w:pPr>
+        <w:jc w:val="both"/>
+        <w:rPr>
+          <w:sz w:val="24"/>
+          <w:szCs w:val="24"/>
+        </w:rPr>
+      </w:pPr>
+      <w:r>
+        <w:rPr>
+          <w:sz w:val="24"/>
+          <w:szCs w:val="24"/>
+          <w:rtl w:val="0"/>
+        </w:rPr>
+        <w:t xml:space="preserve">En la actividad 1.3, se tenía que crear una función que </w:t>
+      </w:r>
+      <w:r>
+        <w:rPr>
+          <w:sz w:val="24"/>
+          <w:szCs w:val="24"/>
+          <w:rtl w:val="0"/>
+        </w:rPr>
+        <w:t xml:space="preserve">evaluara</w:t>
+      </w:r>
+      <w:r>
+        <w:rPr>
+          <w:sz w:val="24"/>
+          <w:szCs w:val="24"/>
+          <w:rtl w:val="0"/>
+        </w:rPr>
+        <w:t xml:space="preserve"> la respuesta en frecuencia de un filtro. Para ello, se utilizaron las bases aprendidas en Filtrado Analógico y Digital. Cuando se diseña un filtro, se obtiene una función de transferencia, expresada como una división de la salida entre la entrada en el dominio de la frecuencia,la cual por lo regular tiene tanto  polos como ceros, estando en el denominador y numerador respectivamente. Por lo cual, la función diseñada recibirá los coeficientes del numerador y del denominador, así como la frecuencia de muestreo.</w:t>
+      </w:r>
+    </w:p>
+    <w:p>
+      <w:pPr>
+        <w:jc w:val="both"/>
+        <w:rPr>
+          <w:sz w:val="24"/>
+          <w:szCs w:val="24"/>
+        </w:rPr>
+      </w:pPr>
+      <w:r>
+        <w:rPr>
+          <w:b w:val="1"/>
+          <w:sz w:val="24"/>
+          <w:szCs w:val="24"/>
+          <w:rtl w:val="0"/>
+        </w:rPr>
+        <w:t xml:space="preserve">Actividad  1.4</w:t>
+      </w:r>
+      <w:r>
+        <w:rPr>
+          <w:rtl w:val="0"/>
+        </w:rPr>
+      </w:r>
+    </w:p>
+    <w:p>
+      <w:pPr>
+        <w:jc w:val="both"/>
+        <w:rPr>
+          <w:sz w:val="24"/>
+          <w:szCs w:val="24"/>
+        </w:rPr>
+      </w:pPr>
+      <w:r>
+        <w:rPr>
+          <w:sz w:val="24"/>
+          <w:szCs w:val="24"/>
+          <w:rtl w:val="0"/>
+        </w:rPr>
+        <w:t xml:space="preserve">Para el punto 1.4, Se diseñó una función un filtro de media móvil  para  épocas de N muestras con p porcentaje de traslape. Esta contiene un ciclo for que incrementa el índice de la señal a filtrar hasta que un if se desborda, este if se desborda cuando el módulo entre la longitud de ventana y el índice es igual a cero, hasta entonces se promedian las muestras pasadas y se le resta el promedio, para el siguiente ciclo se iniciará en la proporción de la ventana que el usuario indique. Este filtro suaviza la señal, entre mayor sea la longitud de ventana a segmentar mayor será el suavizado.</w:t>
+      </w:r>
+    </w:p>
+    <w:p>
+      <w:pPr>
+        <w:jc w:val="both"/>
+        <w:rPr>
+          <w:sz w:val="24"/>
+          <w:szCs w:val="24"/>
+        </w:rPr>
+      </w:pPr>
+      <w:r>
+        <w:rPr>
+          <w:rtl w:val="0"/>
+        </w:rPr>
+      </w:r>
+    </w:p>
+    <w:p>
+      <w:pPr>
+        <w:jc w:val="both"/>
+        <w:rPr>
+          <w:sz w:val="24"/>
+          <w:szCs w:val="24"/>
+        </w:rPr>
+      </w:pPr>
+      <w:r>
+        <w:rPr>
+          <w:b w:val="1"/>
+          <w:sz w:val="24"/>
+          <w:szCs w:val="24"/>
+          <w:rtl w:val="0"/>
+        </w:rPr>
+        <w:t xml:space="preserve">Actividad 1.5</w:t>
+      </w:r>
+      <w:r>
+        <w:rPr>
+          <w:sz w:val="24"/>
+          <w:szCs w:val="24"/>
+          <w:rtl w:val="0"/>
+        </w:rPr>
+        <w:t xml:space="preserve"> </w:t>
+      </w:r>
+    </w:p>
+    <w:p>
+      <w:pPr>
+        <w:jc w:val="both"/>
+        <w:rPr>
+          <w:sz w:val="24"/>
+          <w:szCs w:val="24"/>
+        </w:rPr>
+      </w:pPr>
+      <w:r>
+        <w:rPr>
+          <w:sz w:val="24"/>
+          <w:szCs w:val="24"/>
+          <w:rtl w:val="0"/>
+        </w:rPr>
+        <w:t xml:space="preserve">En este ejercicio se pedía quitar la tendencia lineal de una señal segmentada, para esto es necesario ajustar una recta por cada segmento y restarla a la señal segmentada. Para ajustar una recta se puede plantear como un sistema de ecuaciones en el que se quiere encontrar dos incógnitas (x1 y x2) donde serían la pendiente y la ordenada, y nuestro sistema sería Ax=b, para resolver el sistema se puede obtener la inversa de la matriz A y multiplicarla por b, sin embargo solo las matrices cuadradas tienen inversa, en el caso de las matrices rectangulares se le conoce como la pseudo inversa, la cual se puede obtener de manera sencilla si la matriz es de rango completo de la siguiente manera:</w:t>
+      </w:r>
+    </w:p>
+    <w:p>
+      <w:pPr>
+        <w:jc w:val="both"/>
+        <w:rPr>
+          <w:sz w:val="24"/>
+          <w:szCs w:val="24"/>
+        </w:rPr>
+      </w:pPr>
+      <w:r>
+        <w:rPr>
+          <w:sz w:val="24"/>
+          <w:szCs w:val="24"/>
+        </w:rPr>
+        <w:drawing>
+          <wp:inline distB="114300" distT="114300" distL="114300" distR="114300">
+            <wp:extent cx="4648200" cy="619125"/>
+            <wp:effectExtent b="0" l="0" r="0" t="0"/>
+            <wp:docPr id="30" name="image28.png"/>
+            <a:graphic>
+              <a:graphicData uri="http://schemas.openxmlformats.org/drawingml/2006/picture">
+                <pic:pic>
+                  <pic:nvPicPr>
+                    <pic:cNvPr id="0" name="image28.png"/>
+                    <pic:cNvPicPr preferRelativeResize="0"/>
+                  </pic:nvPicPr>
+                  <pic:blipFill>
+                    <a:blip r:embed="rId18"/>
+                    <a:srcRect b="0" l="0" r="0" t="0"/>
+                    <a:stretch>
+                      <a:fillRect/>
+                    </a:stretch>
+                  </pic:blipFill>
+                  <pic:spPr>
+                    <a:xfrm>
+                      <a:off x="0" y="0"/>
+                      <a:ext cx="4648200" cy="619125"/>
+                    </a:xfrm>
+                    <a:prstGeom prst="rect"/>
+                    <a:ln/>
+                  </pic:spPr>
+                </pic:pic>
+              </a:graphicData>
+            </a:graphic>
+          </wp:inline>
+        </w:drawing>
+      </w:r>
+      <w:r>
+        <w:rPr>
+          <w:rtl w:val="0"/>
+        </w:rPr>
+      </w:r>
+    </w:p>
+    <w:p>
+      <w:pPr>
+        <w:jc w:val="both"/>
+        <w:rPr>
+          <w:sz w:val="24"/>
+          <w:szCs w:val="24"/>
+        </w:rPr>
+      </w:pPr>
+      <w:r>
+        <w:rPr>
+          <w:sz w:val="24"/>
+          <w:szCs w:val="24"/>
+          <w:rtl w:val="0"/>
+        </w:rPr>
+        <w:t xml:space="preserve">Si la matriz no es rango completo entonces está no tendrá solución, la pseudo inversa estimada por descomposición por valores singulares (SVD por sus siglas en inglés) nos dará la solución más cercana aunque nuestra matriz no sea de rango completo. </w:t>
+      </w:r>
+    </w:p>
+    <w:p>
+      <w:pPr>
+        <w:jc w:val="both"/>
+        <w:rPr>
+          <w:sz w:val="24"/>
+          <w:szCs w:val="24"/>
+        </w:rPr>
+      </w:pPr>
+      <w:r>
+        <w:rPr>
+          <w:sz w:val="24"/>
+          <w:szCs w:val="24"/>
+          <w:rtl w:val="0"/>
+        </w:rPr>
+        <w:t xml:space="preserve">Sabemos que la ecuación de la recta se expresa como mx + b = y</w:t>
+      </w:r>
+    </w:p>
+    <w:p>
+      <w:pPr>
+        <w:jc w:val="both"/>
+        <w:rPr>
+          <w:sz w:val="24"/>
+          <w:szCs w:val="24"/>
+        </w:rPr>
+      </w:pPr>
+      <w:r>
+        <w:rPr>
+          <w:sz w:val="24"/>
+          <w:szCs w:val="24"/>
+          <w:rtl w:val="0"/>
+        </w:rPr>
+        <w:t xml:space="preserve">Cuando es una medición, en este caso, de una señal fisiológica, tendremos un conjunto de estas ecuaciones, expresándose como:</w:t>
+      </w:r>
+    </w:p>
+    <w:p>
+      <w:pPr>
+        <w:jc w:val="both"/>
+        <w:rPr>
+          <w:sz w:val="24"/>
+          <w:szCs w:val="24"/>
+        </w:rPr>
+      </w:pPr>
+      <w:r>
+        <w:rPr>
+          <w:sz w:val="24"/>
+          <w:szCs w:val="24"/>
+          <w:rtl w:val="0"/>
+        </w:rPr>
+        <w:t xml:space="preserve">mx1 + b1 = y1,  mx2 +b2 = y2, mx3 + b3 = y3…. y así sucesivamente, por lo cual, como matrices se puede expresar como:</w:t>
+      </w:r>
+    </w:p>
+    <w:p>
+      <w:pPr>
+        <w:jc w:val="both"/>
+        <w:rPr>
+          <w:sz w:val="24"/>
+          <w:szCs w:val="24"/>
+        </w:rPr>
+      </w:pPr>
+      <w:r>
+        <w:rPr>
+          <w:sz w:val="24"/>
+          <w:szCs w:val="24"/>
+          <w:rtl w:val="0"/>
+        </w:rPr>
+        <w:t xml:space="preserve">[x1   1                                            [y1</w:t>
+      </w:r>
+    </w:p>
+    <w:p>
+      <w:pPr>
+        <w:jc w:val="both"/>
+        <w:rPr>
+          <w:sz w:val="24"/>
+          <w:szCs w:val="24"/>
+        </w:rPr>
+      </w:pPr>
+      <w:r>
+        <w:rPr>
+          <w:sz w:val="24"/>
+          <w:szCs w:val="24"/>
+          <w:rtl w:val="0"/>
+        </w:rPr>
+        <w:t xml:space="preserve"> x2   1        [m                    =           y2             </w:t>
+      </w:r>
+    </w:p>
+    <w:p>
+      <w:pPr>
+        <w:jc w:val="both"/>
+        <w:rPr>
+          <w:sz w:val="24"/>
+          <w:szCs w:val="24"/>
+        </w:rPr>
+      </w:pPr>
+      <w:r>
+        <w:rPr>
+          <w:sz w:val="24"/>
+          <w:szCs w:val="24"/>
+          <w:rtl w:val="0"/>
+        </w:rPr>
+        <w:t xml:space="preserve">x3    1]        b]                                 y3]</w:t>
+      </w:r>
+    </w:p>
+    <w:p>
+      <w:pPr>
+        <w:jc w:val="both"/>
+        <w:rPr>
+          <w:sz w:val="24"/>
+          <w:szCs w:val="24"/>
+        </w:rPr>
+      </w:pPr>
+      <w:r>
+        <w:rPr>
+          <w:sz w:val="24"/>
+          <w:szCs w:val="24"/>
+          <w:rtl w:val="0"/>
+        </w:rPr>
+        <w:t xml:space="preserve">Teniendo entonces:</w:t>
+      </w:r>
+    </w:p>
+    <w:p>
+      <w:pPr>
+        <w:jc w:val="both"/>
+        <w:rPr>
+          <w:sz w:val="24"/>
+          <w:szCs w:val="24"/>
+        </w:rPr>
+      </w:pPr>
+      <w:r>
+        <w:rPr>
+          <w:sz w:val="24"/>
+          <w:szCs w:val="24"/>
+          <w:rtl w:val="0"/>
+        </w:rPr>
+        <w:t xml:space="preserve">A                 x                        =     b</w:t>
+      </w:r>
+    </w:p>
+    <w:p>
+      <w:pPr>
+        <w:jc w:val="both"/>
+        <w:rPr>
+          <w:sz w:val="24"/>
+          <w:szCs w:val="24"/>
+        </w:rPr>
+      </w:pPr>
+      <w:r>
+        <w:rPr>
+          <w:sz w:val="24"/>
+          <w:szCs w:val="24"/>
+          <w:rtl w:val="0"/>
+        </w:rPr>
+        <w:t xml:space="preserve">donde x serían los parámetros que nos interesan, por lo cual, para despejar X aplicamos</w:t>
+      </w:r>
+    </w:p>
+    <w:p>
+      <w:pPr>
+        <w:jc w:val="both"/>
+        <w:rPr>
+          <w:sz w:val="24"/>
+          <w:szCs w:val="24"/>
+        </w:rPr>
+      </w:pPr>
+      <w:r>
+        <w:rPr>
+          <w:sz w:val="24"/>
+          <w:szCs w:val="24"/>
+          <w:rtl w:val="0"/>
+        </w:rPr>
+        <w:t xml:space="preserve">A*(A^-1)*x = b*(A^-1)</w:t>
+      </w:r>
+    </w:p>
+    <w:p>
+      <w:pPr>
+        <w:jc w:val="both"/>
+        <w:rPr>
+          <w:sz w:val="24"/>
+          <w:szCs w:val="24"/>
+        </w:rPr>
+      </w:pPr>
+      <w:r>
+        <w:rPr>
+          <w:sz w:val="24"/>
+          <w:szCs w:val="24"/>
+          <w:rtl w:val="0"/>
+        </w:rPr>
+        <w:t xml:space="preserve">Entonces</w:t>
+      </w:r>
+    </w:p>
+    <w:p>
+      <w:pPr>
+        <w:jc w:val="both"/>
+        <w:rPr>
+          <w:sz w:val="24"/>
+          <w:szCs w:val="24"/>
+        </w:rPr>
+      </w:pPr>
+      <w:r>
+        <w:rPr>
+          <w:sz w:val="24"/>
+          <w:szCs w:val="24"/>
+          <w:rtl w:val="0"/>
+        </w:rPr>
+        <w:t xml:space="preserve">x = b*(A^-1)</w:t>
+      </w:r>
+    </w:p>
+    <w:p>
+      <w:pPr>
+        <w:jc w:val="both"/>
+        <w:rPr>
+          <w:sz w:val="24"/>
+          <w:szCs w:val="24"/>
+        </w:rPr>
+      </w:pPr>
+      <w:r>
+        <w:rPr>
+          <w:sz w:val="24"/>
+          <w:szCs w:val="24"/>
+          <w:rtl w:val="0"/>
+        </w:rPr>
+        <w:t xml:space="preserve">donde A es la la pseudoinversa. </w:t>
+      </w:r>
+    </w:p>
+    <w:p>
+      <w:pPr>
+        <w:jc w:val="both"/>
+        <w:rPr>
+          <w:sz w:val="24"/>
+          <w:szCs w:val="24"/>
+        </w:rPr>
+      </w:pPr>
+      <w:r>
+        <w:rPr>
+          <w:sz w:val="24"/>
+          <w:szCs w:val="24"/>
+          <w:rtl w:val="0"/>
+        </w:rPr>
+        <w:t xml:space="preserve">Para estimarla la pseudo inversa con SVD se obtuvo primero de la matriz A las vectores y valores singulares, a los valores singulares que no eran cero se les sacó el recíproco, después se calculó A+ (pseudoinversa) multiplicando los vectores singulares por los valores singulares modificados.</w:t>
+      </w:r>
+    </w:p>
+    <w:p>
+      <w:pPr>
+        <w:jc w:val="both"/>
+        <w:rPr>
+          <w:sz w:val="24"/>
+          <w:szCs w:val="24"/>
+        </w:rPr>
+      </w:pPr>
+      <w:r>
+        <w:rPr>
+          <w:sz w:val="24"/>
+          <w:szCs w:val="24"/>
+          <w:rtl w:val="0"/>
+        </w:rPr>
+        <w:t xml:space="preserve">Finalmente se multiplicó A+ por b para obtener la solución del sistema (x1 y x2) los cuales son la pendiente y la ordenada de nuestra recta que más se le acerca a la solución.</w:t>
+      </w:r>
+    </w:p>
+    <w:p>
+      <w:pPr>
+        <w:jc w:val="both"/>
+        <w:rPr>
+          <w:sz w:val="24"/>
+          <w:szCs w:val="24"/>
+        </w:rPr>
+      </w:pPr>
+      <w:r>
+        <w:rPr>
+          <w:sz w:val="24"/>
+          <w:szCs w:val="24"/>
+          <w:rtl w:val="0"/>
+        </w:rPr>
+        <w:t xml:space="preserve">La pseudo inversa la obtenemos con nuestra función llamada pseudo_inv, el ajuste de la recta lo hacemos con nuestra función inv_fitting y quitamos la tendencia con la función llamada detrend, la cual integra las dos funciones anteriores.</w:t>
+      </w:r>
+    </w:p>
+    <w:p>
+      <w:pPr>
+        <w:jc w:val="both"/>
+        <w:rPr>
+          <w:sz w:val="24"/>
+          <w:szCs w:val="24"/>
+        </w:rPr>
+      </w:pPr>
+      <w:r>
+        <w:rPr>
+          <w:rtl w:val="0"/>
+        </w:rPr>
+      </w:r>
+    </w:p>
+    <w:p>
+      <w:pPr>
+        <w:jc w:val="both"/>
+        <w:rPr>
+          <w:sz w:val="24"/>
+          <w:szCs w:val="24"/>
+        </w:rPr>
+      </w:pPr>
+      <w:r>
+        <w:rPr>
+          <w:rtl w:val="0"/>
+        </w:rPr>
+      </w:r>
+    </w:p>
+    <w:p>
+      <w:pPr>
+        <w:jc w:val="both"/>
+        <w:rPr>
+          <w:sz w:val="24"/>
+          <w:szCs w:val="24"/>
+        </w:rPr>
+      </w:pPr>
+      <w:r>
+        <w:rPr>
+          <w:rtl w:val="0"/>
+        </w:rPr>
+      </w:r>
+    </w:p>
+    <w:p>
+      <w:pPr>
+        <w:jc w:val="center"/>
+        <w:rPr>
+          <w:b w:val="1"/>
+          <w:sz w:val="24"/>
+          <w:szCs w:val="24"/>
+        </w:rPr>
+      </w:pPr>
+      <w:r>
+        <w:rPr>
+          <w:b w:val="1"/>
+          <w:sz w:val="24"/>
+          <w:szCs w:val="24"/>
+          <w:rtl w:val="0"/>
+        </w:rPr>
+        <w:t xml:space="preserve">ACTIVIDAD 2</w:t>
+      </w:r>
+    </w:p>
+    <w:p>
+      <w:pPr>
+        <w:jc w:val="both"/>
+        <w:rPr>
+          <w:sz w:val="24"/>
+          <w:szCs w:val="24"/>
+        </w:rPr>
+      </w:pPr>
+      <w:r>
+        <w:rPr>
+          <w:sz w:val="24"/>
+          <w:szCs w:val="24"/>
+          <w:rtl w:val="0"/>
+        </w:rPr>
+        <w:t xml:space="preserve">1. Estimar el espectro para cada una de las señales adquiridas en la Práctica 0. ¿Los espectros de un mismo tipo de señal son parecidos a pesar de haber sido adquiridos en diferentes sesiones?</w:t>
+      </w:r>
+    </w:p>
+    <w:p>
+      <w:pPr>
+        <w:jc w:val="both"/>
+        <w:rPr>
+          <w:sz w:val="24"/>
+          <w:szCs w:val="24"/>
+        </w:rPr>
+      </w:pPr>
+      <w:r>
+        <w:rPr>
+          <w:sz w:val="24"/>
+          <w:szCs w:val="24"/>
+          <w:rtl w:val="0"/>
+        </w:rPr>
+        <w:t xml:space="preserve">2. Implementar un esquema de filtrado que mejor se adapte a cada tipo de señal. a) Evaluar la respuesta en frecuencia de los filtros. b) Comparar la señal filtrada respecto a la original.</w:t>
+      </w:r>
+    </w:p>
+    <w:p>
+      <w:pPr>
+        <w:jc w:val="both"/>
+        <w:rPr>
+          <w:sz w:val="24"/>
+          <w:szCs w:val="24"/>
+        </w:rPr>
+      </w:pPr>
+      <w:r>
+        <w:rPr>
+          <w:sz w:val="24"/>
+          <w:szCs w:val="24"/>
+          <w:rtl w:val="0"/>
+        </w:rPr>
+        <w:t xml:space="preserve">3. Seleccione los registros que requieran que se elimine la tendencia lineal, y </w:t>
+      </w:r>
+      <w:r>
+        <w:rPr>
+          <w:sz w:val="24"/>
+          <w:szCs w:val="24"/>
+          <w:rtl w:val="0"/>
+        </w:rPr>
+        <w:t xml:space="preserve">elimínela</w:t>
+      </w:r>
+      <w:r>
+        <w:rPr>
+          <w:sz w:val="24"/>
+          <w:szCs w:val="24"/>
+          <w:rtl w:val="0"/>
+        </w:rPr>
+        <w:t xml:space="preserve"> con la función que diseñó.</w:t>
+      </w:r>
+    </w:p>
+    <w:p>
+      <w:pPr>
+        <w:jc w:val="both"/>
+        <w:rPr>
+          <w:sz w:val="24"/>
+          <w:szCs w:val="24"/>
+        </w:rPr>
+      </w:pPr>
+      <w:r>
+        <w:rPr>
+          <w:sz w:val="24"/>
+          <w:szCs w:val="24"/>
+          <w:rtl w:val="0"/>
+        </w:rPr>
+        <w:t xml:space="preserve">Evalúe qué caso preserva más la morfología de la señal: eliminar tendencia→filtrado vs filtrado→eliminar</w:t>
+      </w:r>
+    </w:p>
+    <w:p>
+      <w:pPr>
+        <w:jc w:val="both"/>
+        <w:rPr>
+          <w:sz w:val="24"/>
+          <w:szCs w:val="24"/>
+        </w:rPr>
+      </w:pPr>
+      <w:r>
+        <w:rPr>
+          <w:sz w:val="24"/>
+          <w:szCs w:val="24"/>
+          <w:rtl w:val="0"/>
+        </w:rPr>
+        <w:t xml:space="preserve">tendencia</w:t>
+      </w:r>
+    </w:p>
+    <w:p>
+      <w:pPr>
+        <w:jc w:val="both"/>
+        <w:rPr>
+          <w:sz w:val="24"/>
+          <w:szCs w:val="24"/>
+        </w:rPr>
+      </w:pPr>
+      <w:r>
+        <w:rPr>
+          <w:rtl w:val="0"/>
+        </w:rPr>
+      </w:r>
+    </w:p>
+    <w:p>
+      <w:pPr>
+        <w:jc w:val="both"/>
+        <w:rPr>
+          <w:b w:val="1"/>
+          <w:sz w:val="24"/>
+          <w:szCs w:val="24"/>
+        </w:rPr>
+      </w:pPr>
+      <w:r>
+        <w:rPr>
+          <w:b w:val="1"/>
+          <w:sz w:val="24"/>
+          <w:szCs w:val="24"/>
+          <w:rtl w:val="0"/>
+        </w:rPr>
+        <w:t xml:space="preserve">Actividad 2.1</w:t>
+      </w:r>
+    </w:p>
+    <w:p>
+      <w:pPr>
+        <w:jc w:val="both"/>
+        <w:rPr>
+          <w:sz w:val="24"/>
+          <w:szCs w:val="24"/>
+        </w:rPr>
+      </w:pPr>
+      <w:r>
+        <w:rPr>
+          <w:sz w:val="24"/>
+          <w:szCs w:val="24"/>
+          <w:rtl w:val="0"/>
+        </w:rPr>
+        <w:t xml:space="preserve">Para la actividad utilizamos la función de fft que maneja python para visualizar el espectro de cada una de nuestras señales que adquirimos durante la primera sesión. Se graficaron en una sóla imagen los 5 espectros de la misma señal pero adquiridos de manera individual durante los 5 ejercicios de lectura que </w:t>
+      </w:r>
+    </w:p>
+    <w:p>
+      <w:pPr>
+        <w:numPr>
+          <w:ilvl w:val="0"/>
+          <w:numId w:val="2"/>
+        </w:numPr>
+        <w:ind w:left="720" w:hanging="360"/>
+        <w:jc w:val="center"/>
+        <w:rPr>
+          <w:sz w:val="24"/>
+          <w:szCs w:val="24"/>
+          <w:u w:val="none"/>
+        </w:rPr>
+      </w:pPr>
+      <w:r>
+        <w:rPr>
+          <w:sz w:val="24"/>
+          <w:szCs w:val="24"/>
+        </w:rPr>
+        <w:drawing>
+          <wp:inline distB="114300" distT="114300" distL="114300" distR="114300">
+            <wp:extent cx="4819650" cy="3009900"/>
+            <wp:effectExtent b="0" l="0" r="0" t="0"/>
+            <wp:docPr id="1" name="image15.png"/>
+            <a:graphic>
+              <a:graphicData uri="http://schemas.openxmlformats.org/drawingml/2006/picture">
+                <pic:pic>
+                  <pic:nvPicPr>
+                    <pic:cNvPr id="0" name="image15.png"/>
+                    <pic:cNvPicPr preferRelativeResize="0"/>
+                  </pic:nvPicPr>
+                  <pic:blipFill>
+                    <a:blip r:embed="rId19"/>
+                    <a:srcRect b="0" l="0" r="0" t="0"/>
+                    <a:stretch>
+                      <a:fillRect/>
+                    </a:stretch>
+                  </pic:blipFill>
+                  <pic:spPr>
+                    <a:xfrm>
+                      <a:off x="0" y="0"/>
+                      <a:ext cx="4819650" cy="3009900"/>
+                    </a:xfrm>
+                    <a:prstGeom prst="rect"/>
+                    <a:ln/>
+                  </pic:spPr>
+                </pic:pic>
+              </a:graphicData>
+            </a:graphic>
+          </wp:inline>
+        </w:drawing>
+      </w:r>
+      <w:r>
+        <w:rPr>
+          <w:rtl w:val="0"/>
+        </w:rPr>
+      </w:r>
+    </w:p>
+    <w:p>
+      <w:pPr>
+        <w:ind w:left="720" w:firstLine="0"/>
+        <w:jc w:val="center"/>
+        <w:rPr>
+          <w:sz w:val="16"/>
+          <w:szCs w:val="16"/>
+        </w:rPr>
+      </w:pPr>
+      <w:r>
+        <w:rPr>
+          <w:sz w:val="16"/>
+          <w:szCs w:val="16"/>
+          <w:rtl w:val="0"/>
+        </w:rPr>
+        <w:t xml:space="preserve">Figura 9. Espectro de las 5 señales de OXimetro mediante la función de FFT, donde se observa que no hay muchas variación a pesar de ser de 5 lecturas en diferentes tiempos.</w:t>
+      </w:r>
+    </w:p>
+    <w:p>
+      <w:pPr>
+        <w:jc w:val="center"/>
+        <w:rPr>
+          <w:sz w:val="24"/>
+          <w:szCs w:val="24"/>
+        </w:rPr>
+      </w:pPr>
+      <w:r>
+        <w:rPr>
+          <w:sz w:val="24"/>
+          <w:szCs w:val="24"/>
+        </w:rPr>
+        <w:drawing>
+          <wp:inline distB="114300" distT="114300" distL="114300" distR="114300">
+            <wp:extent cx="4772025" cy="3086100"/>
+            <wp:effectExtent b="0" l="0" r="0" t="0"/>
+            <wp:docPr id="32" name="image32.png"/>
+            <a:graphic>
+              <a:graphicData uri="http://schemas.openxmlformats.org/drawingml/2006/picture">
+                <pic:pic>
+                  <pic:nvPicPr>
+                    <pic:cNvPr id="0" name="image32.png"/>
+                    <pic:cNvPicPr preferRelativeResize="0"/>
+                  </pic:nvPicPr>
+                  <pic:blipFill>
+                    <a:blip r:embed="rId20"/>
+                    <a:srcRect b="0" l="0" r="0" t="0"/>
+                    <a:stretch>
+                      <a:fillRect/>
+                    </a:stretch>
+                  </pic:blipFill>
+                  <pic:spPr>
+                    <a:xfrm>
+                      <a:off x="0" y="0"/>
+                      <a:ext cx="4772025" cy="3086100"/>
+                    </a:xfrm>
+                    <a:prstGeom prst="rect"/>
+                    <a:ln/>
+                  </pic:spPr>
+                </pic:pic>
+              </a:graphicData>
+            </a:graphic>
+          </wp:inline>
+        </w:drawing>
+      </w:r>
+      <w:r>
+        <w:rPr>
+          <w:rtl w:val="0"/>
+        </w:rPr>
+      </w:r>
+    </w:p>
+    <w:p>
+      <w:pPr>
+        <w:jc w:val="center"/>
+        <w:rPr>
+          <w:sz w:val="16"/>
+          <w:szCs w:val="16"/>
+        </w:rPr>
+      </w:pPr>
+      <w:r>
+        <w:rPr>
+          <w:sz w:val="16"/>
+          <w:szCs w:val="16"/>
+          <w:rtl w:val="0"/>
+        </w:rPr>
+        <w:t xml:space="preserve">Figura 10. Espectro mediante la función de FFT de las 5 señales de Respirograma adquiridas a distintos tiempos mediante se realizaba una actividad de lectura y pensamiento.</w:t>
+      </w:r>
+    </w:p>
+    <w:p>
+      <w:pPr>
+        <w:jc w:val="center"/>
+        <w:rPr>
+          <w:sz w:val="24"/>
+          <w:szCs w:val="24"/>
+        </w:rPr>
+      </w:pPr>
+      <w:r>
+        <w:rPr>
+          <w:sz w:val="24"/>
+          <w:szCs w:val="24"/>
+        </w:rPr>
+        <w:drawing>
+          <wp:inline distB="114300" distT="114300" distL="114300" distR="114300">
+            <wp:extent cx="4924425" cy="3009900"/>
+            <wp:effectExtent b="0" l="0" r="0" t="0"/>
+            <wp:docPr id="8" name="image9.png"/>
+            <a:graphic>
+              <a:graphicData uri="http://schemas.openxmlformats.org/drawingml/2006/picture">
+                <pic:pic>
+                  <pic:nvPicPr>
+                    <pic:cNvPr id="0" name="image9.png"/>
+                    <pic:cNvPicPr preferRelativeResize="0"/>
+                  </pic:nvPicPr>
+                  <pic:blipFill>
+                    <a:blip r:embed="rId21"/>
+                    <a:srcRect b="0" l="0" r="0" t="0"/>
+                    <a:stretch>
+                      <a:fillRect/>
+                    </a:stretch>
+                  </pic:blipFill>
+                  <pic:spPr>
+                    <a:xfrm>
+                      <a:off x="0" y="0"/>
+                      <a:ext cx="4924425" cy="3009900"/>
+                    </a:xfrm>
+                    <a:prstGeom prst="rect"/>
+                    <a:ln/>
+                  </pic:spPr>
+                </pic:pic>
+              </a:graphicData>
+            </a:graphic>
+          </wp:inline>
+        </w:drawing>
+      </w:r>
+      <w:r>
+        <w:rPr>
+          <w:rtl w:val="0"/>
+        </w:rPr>
+      </w:r>
+    </w:p>
+    <w:p>
+      <w:pPr>
+        <w:jc w:val="center"/>
+        <w:rPr>
+          <w:sz w:val="16"/>
+          <w:szCs w:val="16"/>
+        </w:rPr>
+      </w:pPr>
+      <w:r>
+        <w:rPr>
+          <w:sz w:val="16"/>
+          <w:szCs w:val="16"/>
+          <w:rtl w:val="0"/>
+        </w:rPr>
+        <w:t xml:space="preserve">Figura 11. Espectro mediante la función de FFT  de las 5 señales de ECG adquiridas a distintos tiempos mediante se realizaba una actividad de lectura y pensamiento.</w:t>
+      </w:r>
+    </w:p>
+    <w:p>
+      <w:pPr>
+        <w:jc w:val="center"/>
+        <w:rPr>
+          <w:sz w:val="24"/>
+          <w:szCs w:val="24"/>
+        </w:rPr>
+      </w:pPr>
+      <w:r>
+        <w:rPr>
+          <w:sz w:val="24"/>
+          <w:szCs w:val="24"/>
+        </w:rPr>
+        <w:drawing>
+          <wp:inline distB="114300" distT="114300" distL="114300" distR="114300">
+            <wp:extent cx="4857750" cy="3105150"/>
+            <wp:effectExtent b="0" l="0" r="0" t="0"/>
+            <wp:docPr id="22" name="image31.png"/>
+            <a:graphic>
+              <a:graphicData uri="http://schemas.openxmlformats.org/drawingml/2006/picture">
+                <pic:pic>
+                  <pic:nvPicPr>
+                    <pic:cNvPr id="0" name="image31.png"/>
+                    <pic:cNvPicPr preferRelativeResize="0"/>
+                  </pic:nvPicPr>
+                  <pic:blipFill>
+                    <a:blip r:embed="rId22"/>
+                    <a:srcRect b="0" l="0" r="0" t="0"/>
+                    <a:stretch>
+                      <a:fillRect/>
+                    </a:stretch>
+                  </pic:blipFill>
+                  <pic:spPr>
+                    <a:xfrm>
+                      <a:off x="0" y="0"/>
+                      <a:ext cx="4857750" cy="3105150"/>
+                    </a:xfrm>
+                    <a:prstGeom prst="rect"/>
+                    <a:ln/>
+                  </pic:spPr>
+                </pic:pic>
+              </a:graphicData>
+            </a:graphic>
+          </wp:inline>
+        </w:drawing>
+      </w:r>
+      <w:r>
+        <w:rPr>
+          <w:rtl w:val="0"/>
+        </w:rPr>
+      </w:r>
+    </w:p>
+    <w:p>
+      <w:pPr>
+        <w:jc w:val="center"/>
+        <w:rPr>
+          <w:sz w:val="16"/>
+          <w:szCs w:val="16"/>
+        </w:rPr>
+      </w:pPr>
+      <w:r>
+        <w:rPr>
+          <w:sz w:val="16"/>
+          <w:szCs w:val="16"/>
+          <w:rtl w:val="0"/>
+        </w:rPr>
+        <w:t xml:space="preserve">Figura 12. Espectro mediante la función de FFT de las 5 señales de EMG adquiridas a distintos tiempos mediante se realizaba una actividad de lectura y pensamiento.</w:t>
+      </w:r>
+    </w:p>
+    <w:p>
+      <w:pPr>
+        <w:jc w:val="center"/>
+        <w:rPr>
+          <w:b w:val="1"/>
+          <w:sz w:val="24"/>
+          <w:szCs w:val="24"/>
+        </w:rPr>
+      </w:pPr>
+      <w:r>
+        <w:rPr>
+          <w:b w:val="1"/>
+          <w:sz w:val="24"/>
+          <w:szCs w:val="24"/>
+        </w:rPr>
+        <w:drawing>
+          <wp:inline distB="114300" distT="114300" distL="114300" distR="114300">
+            <wp:extent cx="4810125" cy="3095625"/>
+            <wp:effectExtent b="0" l="0" r="0" t="0"/>
+            <wp:docPr id="33" name="image20.png"/>
+            <a:graphic>
+              <a:graphicData uri="http://schemas.openxmlformats.org/drawingml/2006/picture">
+                <pic:pic>
+                  <pic:nvPicPr>
+                    <pic:cNvPr id="0" name="image20.png"/>
+                    <pic:cNvPicPr preferRelativeResize="0"/>
+                  </pic:nvPicPr>
+                  <pic:blipFill>
+                    <a:blip r:embed="rId23"/>
+                    <a:srcRect b="0" l="0" r="0" t="0"/>
+                    <a:stretch>
+                      <a:fillRect/>
+                    </a:stretch>
+                  </pic:blipFill>
+                  <pic:spPr>
+                    <a:xfrm>
+                      <a:off x="0" y="0"/>
+                      <a:ext cx="4810125" cy="3095625"/>
+                    </a:xfrm>
+                    <a:prstGeom prst="rect"/>
+                    <a:ln/>
+                  </pic:spPr>
+                </pic:pic>
+              </a:graphicData>
+            </a:graphic>
+          </wp:inline>
+        </w:drawing>
+      </w:r>
+      <w:r>
+        <w:rPr>
+          <w:rtl w:val="0"/>
+        </w:rPr>
+      </w:r>
+    </w:p>
+    <w:p>
+      <w:pPr>
+        <w:jc w:val="center"/>
+        <w:rPr>
+          <w:sz w:val="24"/>
+          <w:szCs w:val="24"/>
+        </w:rPr>
+      </w:pPr>
+      <w:r>
+        <w:rPr>
+          <w:sz w:val="16"/>
+          <w:szCs w:val="16"/>
+          <w:rtl w:val="0"/>
+        </w:rPr>
+        <w:t xml:space="preserve">Figura 13</w:t>
+      </w:r>
+      <w:r>
+        <w:rPr>
+          <w:b w:val="1"/>
+          <w:sz w:val="16"/>
+          <w:szCs w:val="16"/>
+          <w:rtl w:val="0"/>
+        </w:rPr>
+        <w:t xml:space="preserve">. </w:t>
+      </w:r>
+      <w:r>
+        <w:rPr>
+          <w:sz w:val="16"/>
+          <w:szCs w:val="16"/>
+          <w:rtl w:val="0"/>
+        </w:rPr>
+        <w:t xml:space="preserve">Espectro mediante la función de FFT  de las 5 señales de Onda de pulso  adquiridas a distintos tiempos mediante se realizaba una actividad de lectura y pensamiento.</w:t>
+      </w:r>
+      <w:r>
+        <w:rPr>
+          <w:rtl w:val="0"/>
+        </w:rPr>
+      </w:r>
+    </w:p>
+    <w:p>
+      <w:pPr>
+        <w:jc w:val="both"/>
+        <w:rPr>
+          <w:b w:val="1"/>
+          <w:sz w:val="24"/>
+          <w:szCs w:val="24"/>
+        </w:rPr>
+      </w:pPr>
+      <w:r>
+        <w:rPr>
+          <w:rtl w:val="0"/>
+        </w:rPr>
+      </w:r>
+    </w:p>
+    <w:p>
+      <w:pPr>
+        <w:jc w:val="both"/>
+        <w:rPr>
+          <w:sz w:val="24"/>
+          <w:szCs w:val="24"/>
+        </w:rPr>
+      </w:pPr>
+      <w:r>
+        <w:rPr>
+          <w:sz w:val="24"/>
+          <w:szCs w:val="24"/>
+          <w:rtl w:val="0"/>
+        </w:rPr>
+        <w:t xml:space="preserve">Se graficó el espectro con la función de FFT solamente para comparar, debido a que en las siguientes imágenes, se muestra el contenido espectral estimándose con la función de Periodograma. Se estimó la PSD con la autocorrelación y resultó una pero estimador para nuestras señales, por lo que se estimó la PSD sin la función de autocorrelación como se explicó en el ejercicio 1.2</w:t>
+      </w:r>
+    </w:p>
+    <w:p>
+      <w:pPr>
+        <w:jc w:val="both"/>
+        <w:rPr>
+          <w:b w:val="1"/>
+          <w:sz w:val="24"/>
+          <w:szCs w:val="24"/>
+        </w:rPr>
+      </w:pPr>
+      <w:r>
+        <w:rPr>
+          <w:b w:val="1"/>
+          <w:sz w:val="24"/>
+          <w:szCs w:val="24"/>
+        </w:rPr>
+        <w:drawing>
+          <wp:inline distB="114300" distT="114300" distL="114300" distR="114300">
+            <wp:extent cx="5143500" cy="2671763"/>
+            <wp:effectExtent b="0" l="0" r="0" t="0"/>
+            <wp:docPr id="26" name="image26.png"/>
+            <a:graphic>
+              <a:graphicData uri="http://schemas.openxmlformats.org/drawingml/2006/picture">
+                <pic:pic>
+                  <pic:nvPicPr>
+                    <pic:cNvPr id="0" name="image26.png"/>
+                    <pic:cNvPicPr preferRelativeResize="0"/>
+                  </pic:nvPicPr>
+                  <pic:blipFill>
+                    <a:blip r:embed="rId24"/>
+                    <a:srcRect b="0" l="0" r="0" t="0"/>
+                    <a:stretch>
+                      <a:fillRect/>
+                    </a:stretch>
+                  </pic:blipFill>
+                  <pic:spPr>
+                    <a:xfrm>
+                      <a:off x="0" y="0"/>
+                      <a:ext cx="5143500" cy="2671763"/>
+                    </a:xfrm>
+                    <a:prstGeom prst="rect"/>
+                    <a:ln/>
+                  </pic:spPr>
+                </pic:pic>
+              </a:graphicData>
+            </a:graphic>
+          </wp:inline>
+        </w:drawing>
+      </w:r>
+      <w:r>
+        <w:rPr>
+          <w:rtl w:val="0"/>
+        </w:rPr>
+      </w:r>
+    </w:p>
+    <w:p>
+      <w:pPr>
+        <w:jc w:val="center"/>
+        <w:rPr>
+          <w:b w:val="1"/>
+          <w:sz w:val="24"/>
+          <w:szCs w:val="24"/>
+        </w:rPr>
+      </w:pPr>
+      <w:r>
+        <w:rPr>
+          <w:sz w:val="16"/>
+          <w:szCs w:val="16"/>
+          <w:rtl w:val="0"/>
+        </w:rPr>
+        <w:t xml:space="preserve">Figura 14</w:t>
+      </w:r>
+      <w:r>
+        <w:rPr>
+          <w:b w:val="1"/>
+          <w:sz w:val="16"/>
+          <w:szCs w:val="16"/>
+          <w:rtl w:val="0"/>
+        </w:rPr>
+        <w:t xml:space="preserve">. </w:t>
+      </w:r>
+      <w:r>
+        <w:rPr>
+          <w:sz w:val="16"/>
+          <w:szCs w:val="16"/>
+          <w:rtl w:val="0"/>
+        </w:rPr>
+        <w:t xml:space="preserve">Espectro mediante la función de Periodograma  de las 5 señales de Onda de pulso  adquiridas a distintos tiempos mediante se realizaba una actividad de lectura y pensamiento.</w:t>
+      </w:r>
+      <w:r>
+        <w:rPr>
+          <w:rtl w:val="0"/>
+        </w:rPr>
+      </w:r>
+    </w:p>
+    <w:p>
+      <w:pPr>
+        <w:jc w:val="both"/>
+        <w:rPr>
+          <w:b w:val="1"/>
+          <w:sz w:val="24"/>
+          <w:szCs w:val="24"/>
+        </w:rPr>
+      </w:pPr>
+      <w:r>
+        <w:rPr>
+          <w:b w:val="1"/>
+          <w:sz w:val="24"/>
+          <w:szCs w:val="24"/>
+        </w:rPr>
+        <w:drawing>
+          <wp:inline distB="114300" distT="114300" distL="114300" distR="114300">
+            <wp:extent cx="5000625" cy="3228975"/>
+            <wp:effectExtent b="0" l="0" r="0" t="0"/>
+            <wp:docPr id="23" name="image24.png"/>
+            <a:graphic>
+              <a:graphicData uri="http://schemas.openxmlformats.org/drawingml/2006/picture">
+                <pic:pic>
+                  <pic:nvPicPr>
+                    <pic:cNvPr id="0" name="image24.png"/>
+                    <pic:cNvPicPr preferRelativeResize="0"/>
+                  </pic:nvPicPr>
+                  <pic:blipFill>
+                    <a:blip r:embed="rId25"/>
+                    <a:srcRect b="0" l="0" r="0" t="0"/>
+                    <a:stretch>
+                      <a:fillRect/>
+                    </a:stretch>
+                  </pic:blipFill>
+                  <pic:spPr>
+                    <a:xfrm>
+                      <a:off x="0" y="0"/>
+                      <a:ext cx="5000625" cy="3228975"/>
+                    </a:xfrm>
+                    <a:prstGeom prst="rect"/>
+                    <a:ln/>
+                  </pic:spPr>
+                </pic:pic>
+              </a:graphicData>
+            </a:graphic>
+          </wp:inline>
+        </w:drawing>
+      </w:r>
+      <w:r>
+        <w:rPr>
+          <w:rtl w:val="0"/>
+        </w:rPr>
+      </w:r>
+    </w:p>
+    <w:p>
+      <w:pPr>
+        <w:jc w:val="center"/>
+        <w:rPr>
+          <w:b w:val="1"/>
+          <w:sz w:val="24"/>
+          <w:szCs w:val="24"/>
+        </w:rPr>
+      </w:pPr>
+      <w:r>
+        <w:rPr>
+          <w:sz w:val="16"/>
+          <w:szCs w:val="16"/>
+          <w:rtl w:val="0"/>
+        </w:rPr>
+        <w:t xml:space="preserve">Figura 15</w:t>
+      </w:r>
+      <w:r>
+        <w:rPr>
+          <w:b w:val="1"/>
+          <w:sz w:val="16"/>
+          <w:szCs w:val="16"/>
+          <w:rtl w:val="0"/>
+        </w:rPr>
+        <w:t xml:space="preserve">. </w:t>
+      </w:r>
+      <w:r>
+        <w:rPr>
+          <w:sz w:val="16"/>
+          <w:szCs w:val="16"/>
+          <w:rtl w:val="0"/>
+        </w:rPr>
+        <w:t xml:space="preserve">Espectro mediante la función de Periodograma de las 5 señales de Onda de pulso  adquiridas a distintos tiempos mediante se realizaba una actividad de lectura y pensamiento.</w:t>
+      </w:r>
+      <w:r>
+        <w:rPr>
+          <w:rtl w:val="0"/>
+        </w:rPr>
+      </w:r>
+    </w:p>
+    <w:p>
+      <w:pPr>
+        <w:jc w:val="both"/>
+        <w:rPr>
+          <w:b w:val="1"/>
+          <w:sz w:val="24"/>
+          <w:szCs w:val="24"/>
+        </w:rPr>
+      </w:pPr>
+      <w:r>
+        <w:rPr>
+          <w:b w:val="1"/>
+          <w:sz w:val="24"/>
+          <w:szCs w:val="24"/>
+        </w:rPr>
+        <w:drawing>
+          <wp:inline distB="114300" distT="114300" distL="114300" distR="114300">
+            <wp:extent cx="5095875" cy="3276600"/>
+            <wp:effectExtent b="0" l="0" r="0" t="0"/>
+            <wp:docPr id="27" name="image29.png"/>
+            <a:graphic>
+              <a:graphicData uri="http://schemas.openxmlformats.org/drawingml/2006/picture">
+                <pic:pic>
+                  <pic:nvPicPr>
+                    <pic:cNvPr id="0" name="image29.png"/>
+                    <pic:cNvPicPr preferRelativeResize="0"/>
+                  </pic:nvPicPr>
+                  <pic:blipFill>
+                    <a:blip r:embed="rId26"/>
+                    <a:srcRect b="0" l="0" r="0" t="0"/>
+                    <a:stretch>
+                      <a:fillRect/>
+                    </a:stretch>
+                  </pic:blipFill>
+                  <pic:spPr>
+                    <a:xfrm>
+                      <a:off x="0" y="0"/>
+                      <a:ext cx="5095875" cy="3276600"/>
+                    </a:xfrm>
+                    <a:prstGeom prst="rect"/>
+                    <a:ln/>
+                  </pic:spPr>
+                </pic:pic>
+              </a:graphicData>
+            </a:graphic>
+          </wp:inline>
+        </w:drawing>
+      </w:r>
+      <w:r>
+        <w:rPr>
+          <w:rtl w:val="0"/>
+        </w:rPr>
+      </w:r>
+    </w:p>
+    <w:p>
+      <w:pPr>
+        <w:jc w:val="center"/>
+        <w:rPr>
+          <w:b w:val="1"/>
+          <w:sz w:val="24"/>
+          <w:szCs w:val="24"/>
+        </w:rPr>
+      </w:pPr>
+      <w:r>
+        <w:rPr>
+          <w:sz w:val="16"/>
+          <w:szCs w:val="16"/>
+          <w:rtl w:val="0"/>
+        </w:rPr>
+        <w:t xml:space="preserve">Figura 16</w:t>
+      </w:r>
+      <w:r>
+        <w:rPr>
+          <w:b w:val="1"/>
+          <w:sz w:val="16"/>
+          <w:szCs w:val="16"/>
+          <w:rtl w:val="0"/>
+        </w:rPr>
+        <w:t xml:space="preserve">. </w:t>
+      </w:r>
+      <w:r>
+        <w:rPr>
+          <w:sz w:val="16"/>
+          <w:szCs w:val="16"/>
+          <w:rtl w:val="0"/>
+        </w:rPr>
+        <w:t xml:space="preserve">Espectro mediante la función de Periodograma  de las 5 señales de Onda de pulso  adquiridas a distintos tiempos mediante se realizaba una actividad de lectura y pensamiento.</w:t>
+      </w:r>
+      <w:r>
+        <w:rPr>
+          <w:rtl w:val="0"/>
+        </w:rPr>
+      </w:r>
+    </w:p>
+    <w:p>
+      <w:pPr>
+        <w:jc w:val="both"/>
+        <w:rPr>
+          <w:b w:val="1"/>
+          <w:sz w:val="24"/>
+          <w:szCs w:val="24"/>
+        </w:rPr>
+      </w:pPr>
+      <w:r>
+        <w:rPr>
+          <w:b w:val="1"/>
+          <w:sz w:val="24"/>
+          <w:szCs w:val="24"/>
+        </w:rPr>
+        <w:drawing>
+          <wp:inline distB="114300" distT="114300" distL="114300" distR="114300">
+            <wp:extent cx="5029200" cy="3438525"/>
+            <wp:effectExtent b="0" l="0" r="0" t="0"/>
+            <wp:docPr id="29" name="image30.png"/>
+            <a:graphic>
+              <a:graphicData uri="http://schemas.openxmlformats.org/drawingml/2006/picture">
+                <pic:pic>
+                  <pic:nvPicPr>
+                    <pic:cNvPr id="0" name="image30.png"/>
+                    <pic:cNvPicPr preferRelativeResize="0"/>
+                  </pic:nvPicPr>
+                  <pic:blipFill>
+                    <a:blip r:embed="rId27"/>
+                    <a:srcRect b="0" l="0" r="0" t="0"/>
+                    <a:stretch>
+                      <a:fillRect/>
+                    </a:stretch>
+                  </pic:blipFill>
+                  <pic:spPr>
+                    <a:xfrm>
+                      <a:off x="0" y="0"/>
+                      <a:ext cx="5029200" cy="3438525"/>
+                    </a:xfrm>
+                    <a:prstGeom prst="rect"/>
+                    <a:ln/>
+                  </pic:spPr>
+                </pic:pic>
+              </a:graphicData>
+            </a:graphic>
+          </wp:inline>
+        </w:drawing>
+      </w:r>
+      <w:r>
+        <w:rPr>
+          <w:rtl w:val="0"/>
+        </w:rPr>
+      </w:r>
+    </w:p>
+    <w:p>
+      <w:pPr>
+        <w:jc w:val="center"/>
+        <w:rPr>
+          <w:b w:val="1"/>
+          <w:sz w:val="24"/>
+          <w:szCs w:val="24"/>
+        </w:rPr>
+      </w:pPr>
+      <w:r>
+        <w:rPr>
+          <w:sz w:val="16"/>
+          <w:szCs w:val="16"/>
+          <w:rtl w:val="0"/>
+        </w:rPr>
+        <w:t xml:space="preserve">Figura 17</w:t>
+      </w:r>
+      <w:r>
+        <w:rPr>
+          <w:b w:val="1"/>
+          <w:sz w:val="16"/>
+          <w:szCs w:val="16"/>
+          <w:rtl w:val="0"/>
+        </w:rPr>
+        <w:t xml:space="preserve">. </w:t>
+      </w:r>
+      <w:r>
+        <w:rPr>
+          <w:sz w:val="16"/>
+          <w:szCs w:val="16"/>
+          <w:rtl w:val="0"/>
+        </w:rPr>
+        <w:t xml:space="preserve">Espectro mediante la función de Periodograma  de las 5 señales de Onda de pulso  adquiridas a distintos tiempos mediante se realizaba una actividad de lectura y pensamiento.</w:t>
+      </w:r>
+      <w:r>
+        <w:rPr>
+          <w:rtl w:val="0"/>
+        </w:rPr>
+      </w:r>
+    </w:p>
+    <w:p>
+      <w:pPr>
+        <w:jc w:val="both"/>
+        <w:rPr>
+          <w:b w:val="1"/>
+          <w:sz w:val="24"/>
+          <w:szCs w:val="24"/>
+        </w:rPr>
+      </w:pPr>
+      <w:r>
+        <w:rPr>
+          <w:b w:val="1"/>
+          <w:sz w:val="24"/>
+          <w:szCs w:val="24"/>
+        </w:rPr>
+        <w:drawing>
+          <wp:inline distB="114300" distT="114300" distL="114300" distR="114300">
+            <wp:extent cx="4914900" cy="3200400"/>
+            <wp:effectExtent b="0" l="0" r="0" t="0"/>
+            <wp:docPr id="11" name="image16.png"/>
+            <a:graphic>
+              <a:graphicData uri="http://schemas.openxmlformats.org/drawingml/2006/picture">
+                <pic:pic>
+                  <pic:nvPicPr>
+                    <pic:cNvPr id="0" name="image16.png"/>
+                    <pic:cNvPicPr preferRelativeResize="0"/>
+                  </pic:nvPicPr>
+                  <pic:blipFill>
+                    <a:blip r:embed="rId28"/>
+                    <a:srcRect b="0" l="0" r="0" t="0"/>
+                    <a:stretch>
+                      <a:fillRect/>
+                    </a:stretch>
+                  </pic:blipFill>
+                  <pic:spPr>
+                    <a:xfrm>
+                      <a:off x="0" y="0"/>
+                      <a:ext cx="4914900" cy="3200400"/>
+                    </a:xfrm>
+                    <a:prstGeom prst="rect"/>
+                    <a:ln/>
+                  </pic:spPr>
+                </pic:pic>
+              </a:graphicData>
+            </a:graphic>
+          </wp:inline>
+        </w:drawing>
+      </w:r>
+      <w:r>
+        <w:rPr>
+          <w:rtl w:val="0"/>
+        </w:rPr>
+      </w:r>
+    </w:p>
+    <w:p>
+      <w:pPr>
+        <w:jc w:val="center"/>
+        <w:rPr>
+          <w:b w:val="1"/>
+          <w:sz w:val="24"/>
+          <w:szCs w:val="24"/>
+        </w:rPr>
+      </w:pPr>
+      <w:r>
+        <w:rPr>
+          <w:sz w:val="16"/>
+          <w:szCs w:val="16"/>
+          <w:rtl w:val="0"/>
+        </w:rPr>
+        <w:t xml:space="preserve">Figura 18</w:t>
+      </w:r>
+      <w:r>
+        <w:rPr>
+          <w:b w:val="1"/>
+          <w:sz w:val="16"/>
+          <w:szCs w:val="16"/>
+          <w:rtl w:val="0"/>
+        </w:rPr>
+        <w:t xml:space="preserve">. </w:t>
+      </w:r>
+      <w:r>
+        <w:rPr>
+          <w:sz w:val="16"/>
+          <w:szCs w:val="16"/>
+          <w:rtl w:val="0"/>
+        </w:rPr>
+        <w:t xml:space="preserve">Espectro mediante la función de Periodograma  de las 5 señales de Onda de pulso  adquiridas a distintos tiempos mediante se realizaba una actividad de lectura y pensamiento.</w:t>
+      </w:r>
+      <w:r>
+        <w:rPr>
+          <w:rtl w:val="0"/>
+        </w:rPr>
+      </w:r>
+    </w:p>
+    <w:p>
+      <w:pPr>
+        <w:jc w:val="both"/>
+        <w:rPr>
+          <w:sz w:val="24"/>
+          <w:szCs w:val="24"/>
+        </w:rPr>
+      </w:pPr>
+      <w:r>
+        <w:rPr>
+          <w:rtl w:val="0"/>
+        </w:rPr>
+      </w:r>
+    </w:p>
+    <w:p>
+      <w:pPr>
+        <w:jc w:val="both"/>
+        <w:rPr>
+          <w:sz w:val="24"/>
+          <w:szCs w:val="24"/>
+        </w:rPr>
+      </w:pPr>
+      <w:r>
+        <w:rPr>
+          <w:sz w:val="24"/>
+          <w:szCs w:val="24"/>
+          <w:rtl w:val="0"/>
+        </w:rPr>
+        <w:t xml:space="preserve">Entonces,  ¿Los espectros de un mismo tipo de señal son parecidos a pesar de haber sido adquiridos en diferentes sesiones?</w:t>
+      </w:r>
+    </w:p>
+    <w:p>
+      <w:pPr>
+        <w:jc w:val="both"/>
+        <w:rPr>
+          <w:sz w:val="24"/>
+          <w:szCs w:val="24"/>
+        </w:rPr>
+      </w:pPr>
+      <w:r>
+        <w:rPr>
+          <w:sz w:val="24"/>
+          <w:szCs w:val="24"/>
+          <w:rtl w:val="0"/>
+        </w:rPr>
+        <w:t xml:space="preserve">Sí, tanto con el uso de la función de FFT de python como la de periodograma programada por nosotros, se observa que los espectros tienen un comportamiento muy similar, con muy pequeñas variaciones, pero cuya tendencia es la prácticamente la misma. Con ello podemos afirmar que ante una misma actividad, la lectura de las señales tiende a comportarse de manera similar, teniendo pequeñas variaciones que puedan deberse al movimiento o ruido, pero cuyo comportamiento es muy parecido. Esto es un punto importante debido a que al realizar la medición de alguna señal fisiológica, se debe esperar cierto comportamiento a pesar de que se tome a diferentes tiempos, y que alguna variación notable en el espectro, se puede deber a una falla en el equipo, ruido o incluso, alguna anomalía en el paciente.</w:t>
+      </w:r>
+    </w:p>
+    <w:p>
+      <w:pPr>
+        <w:jc w:val="both"/>
+        <w:rPr>
+          <w:sz w:val="24"/>
+          <w:szCs w:val="24"/>
+        </w:rPr>
+      </w:pPr>
+      <w:r>
+        <w:rPr>
+          <w:rtl w:val="0"/>
+        </w:rPr>
+      </w:r>
+    </w:p>
+    <w:p>
+      <w:pPr>
+        <w:jc w:val="both"/>
+        <w:rPr>
+          <w:b w:val="1"/>
+          <w:sz w:val="24"/>
+          <w:szCs w:val="24"/>
+        </w:rPr>
+      </w:pPr>
+      <w:r>
+        <w:rPr>
+          <w:rtl w:val="0"/>
+        </w:rPr>
+      </w:r>
+    </w:p>
+    <w:p>
+      <w:pPr>
+        <w:jc w:val="both"/>
+        <w:rPr>
+          <w:b w:val="1"/>
+          <w:sz w:val="24"/>
+          <w:szCs w:val="24"/>
+        </w:rPr>
+      </w:pPr>
+      <w:r>
+        <w:rPr>
+          <w:b w:val="1"/>
+          <w:sz w:val="24"/>
+          <w:szCs w:val="24"/>
+          <w:rtl w:val="0"/>
+        </w:rPr>
+        <w:t xml:space="preserve">Actividad 2.2 y 2.3</w:t>
+      </w:r>
+    </w:p>
+    <w:p>
+      <w:pPr>
+        <w:jc w:val="both"/>
+        <w:rPr>
+          <w:sz w:val="24"/>
+          <w:szCs w:val="24"/>
+        </w:rPr>
+      </w:pPr>
+      <w:r>
+        <w:rPr>
+          <w:sz w:val="24"/>
+          <w:szCs w:val="24"/>
+          <w:rtl w:val="0"/>
+        </w:rPr>
+        <w:t xml:space="preserve">Lo primero que se realizó fue diseñar dos filtros, un pasa banda y un pasa bajas, ambos Butterworth, donde a ambos se les puso orden 3 pero en el pasa bandas recordar que se duplica el orden, por lo cual, es de orden 6. Para las señales de Oxímetro y Respirograma, se usó una frecuencia de corte de 30 Hz, para conservar las frecuencias bajas de la señal, mientras que para las señales de ECG y EMG, se utilizó un filtro pasa bandas con frecuencias de corte de 0.5 a 58 Hz. También, se obtuvo la respuesta en Frecuencia de ambos filtros en magnitud y fase para observar su comportamiento.</w:t>
+      </w:r>
+    </w:p>
+    <w:p>
+      <w:pPr>
+        <w:jc w:val="both"/>
+        <w:rPr>
+          <w:sz w:val="24"/>
+          <w:szCs w:val="24"/>
+        </w:rPr>
+      </w:pPr>
+      <w:r>
+        <w:rPr>
+          <w:rtl w:val="0"/>
+        </w:rPr>
+      </w:r>
+    </w:p>
+    <w:p>
+      <w:pPr>
+        <w:jc w:val="both"/>
+        <w:rPr>
+          <w:sz w:val="24"/>
+          <w:szCs w:val="24"/>
+        </w:rPr>
+      </w:pPr>
+      <w:r>
+        <w:rPr>
+          <w:sz w:val="24"/>
+          <w:szCs w:val="24"/>
+          <w:rtl w:val="0"/>
+        </w:rPr>
+        <w:t xml:space="preserve">Lo obtenido para el filtro pasa banda fue lo expresado en las siguientes figuras:</w:t>
+      </w:r>
+    </w:p>
+    <w:p>
+      <w:pPr>
+        <w:jc w:val="center"/>
+        <w:rPr>
+          <w:b w:val="1"/>
+          <w:sz w:val="24"/>
+          <w:szCs w:val="24"/>
+        </w:rPr>
+      </w:pPr>
+      <w:r>
+        <w:rPr>
+          <w:b w:val="1"/>
+          <w:sz w:val="24"/>
+          <w:szCs w:val="24"/>
+        </w:rPr>
+        <w:drawing>
+          <wp:inline distB="114300" distT="114300" distL="114300" distR="114300">
+            <wp:extent cx="5643563" cy="2315308"/>
+            <wp:effectExtent b="0" l="0" r="0" t="0"/>
+            <wp:docPr id="20" name="image10.png"/>
+            <a:graphic>
+              <a:graphicData uri="http://schemas.openxmlformats.org/drawingml/2006/picture">
+                <pic:pic>
+                  <pic:nvPicPr>
+                    <pic:cNvPr id="0" name="image10.png"/>
+                    <pic:cNvPicPr preferRelativeResize="0"/>
+                  </pic:nvPicPr>
+                  <pic:blipFill>
+                    <a:blip r:embed="rId29"/>
+                    <a:srcRect b="0" l="0" r="0" t="0"/>
+                    <a:stretch>
+                      <a:fillRect/>
+                    </a:stretch>
+                  </pic:blipFill>
+                  <pic:spPr>
+                    <a:xfrm>
+                      <a:off x="0" y="0"/>
+                      <a:ext cx="5643563" cy="2315308"/>
+                    </a:xfrm>
+                    <a:prstGeom prst="rect"/>
+                    <a:ln/>
+                  </pic:spPr>
+                </pic:pic>
+              </a:graphicData>
+            </a:graphic>
+          </wp:inline>
+        </w:drawing>
+      </w:r>
+      <w:r>
+        <w:rPr>
+          <w:rtl w:val="0"/>
+        </w:rPr>
+      </w:r>
+    </w:p>
+    <w:p>
+      <w:pPr>
+        <w:jc w:val="center"/>
+        <w:rPr>
+          <w:sz w:val="16"/>
+          <w:szCs w:val="16"/>
+        </w:rPr>
+      </w:pPr>
+      <w:r>
+        <w:rPr>
+          <w:sz w:val="16"/>
+          <w:szCs w:val="16"/>
+          <w:rtl w:val="0"/>
+        </w:rPr>
+        <w:t xml:space="preserve">Figura 25. Respuesta en Frecuencia en Magnitud del Filtro Pasa Banda  Butterworth con orden 6.</w:t>
+      </w:r>
+    </w:p>
+    <w:p>
+      <w:pPr>
+        <w:jc w:val="center"/>
+        <w:rPr>
+          <w:sz w:val="16"/>
+          <w:szCs w:val="16"/>
+        </w:rPr>
+      </w:pPr>
+      <w:r>
+        <w:rPr>
+          <w:sz w:val="16"/>
+          <w:szCs w:val="16"/>
+        </w:rPr>
+        <w:drawing>
+          <wp:inline distB="114300" distT="114300" distL="114300" distR="114300">
+            <wp:extent cx="5943600" cy="2603500"/>
+            <wp:effectExtent b="0" l="0" r="0" t="0"/>
+            <wp:docPr id="9" name="image1.png"/>
+            <a:graphic>
+              <a:graphicData uri="http://schemas.openxmlformats.org/drawingml/2006/picture">
+                <pic:pic>
+                  <pic:nvPicPr>
+                    <pic:cNvPr id="0" name="image1.png"/>
+                    <pic:cNvPicPr preferRelativeResize="0"/>
+                  </pic:nvPicPr>
+                  <pic:blipFill>
+                    <a:blip r:embed="rId30"/>
+                    <a:srcRect b="0" l="0" r="0" t="0"/>
+                    <a:stretch>
+                      <a:fillRect/>
+                    </a:stretch>
+                  </pic:blipFill>
+                  <pic:spPr>
+                    <a:xfrm>
+                      <a:off x="0" y="0"/>
+                      <a:ext cx="5943600" cy="2603500"/>
+                    </a:xfrm>
+                    <a:prstGeom prst="rect"/>
+                    <a:ln/>
+                  </pic:spPr>
+                </pic:pic>
+              </a:graphicData>
+            </a:graphic>
+          </wp:inline>
+        </w:drawing>
+      </w:r>
+      <w:r>
+        <w:rPr>
+          <w:rtl w:val="0"/>
+        </w:rPr>
+      </w:r>
+    </w:p>
+    <w:p>
+      <w:pPr>
+        <w:jc w:val="center"/>
+        <w:rPr>
+          <w:sz w:val="16"/>
+          <w:szCs w:val="16"/>
+        </w:rPr>
+      </w:pPr>
+      <w:r>
+        <w:rPr>
+          <w:sz w:val="16"/>
+          <w:szCs w:val="16"/>
+          <w:rtl w:val="0"/>
+        </w:rPr>
+        <w:t xml:space="preserve">Figura 26. Respuesta en Frecuencia en Fase del Filtro Pasa Banda  Butterworth con orden 6.</w:t>
+      </w:r>
+    </w:p>
+    <w:p>
+      <w:pPr>
+        <w:jc w:val="center"/>
+        <w:rPr>
+          <w:sz w:val="16"/>
+          <w:szCs w:val="16"/>
+        </w:rPr>
+      </w:pPr>
+      <w:r>
+        <w:rPr>
+          <w:rtl w:val="0"/>
+        </w:rPr>
+      </w:r>
+    </w:p>
+    <w:p>
+      <w:pPr>
+        <w:jc w:val="center"/>
+        <w:rPr>
+          <w:sz w:val="16"/>
+          <w:szCs w:val="16"/>
+        </w:rPr>
+      </w:pPr>
+      <w:r>
+        <w:rPr>
+          <w:rtl w:val="0"/>
+        </w:rPr>
+      </w:r>
+    </w:p>
+    <w:p>
+      <w:pPr>
+        <w:jc w:val="center"/>
+        <w:rPr>
+          <w:sz w:val="16"/>
+          <w:szCs w:val="16"/>
+        </w:rPr>
+      </w:pPr>
+      <w:r>
+        <w:rPr>
+          <w:rtl w:val="0"/>
+        </w:rPr>
+      </w:r>
+    </w:p>
+    <w:p>
+      <w:pPr>
+        <w:jc w:val="center"/>
+        <w:rPr>
+          <w:sz w:val="16"/>
+          <w:szCs w:val="16"/>
+        </w:rPr>
+      </w:pPr>
+      <w:r>
+        <w:rPr>
+          <w:rtl w:val="0"/>
+        </w:rPr>
+      </w:r>
+    </w:p>
+    <w:p>
+      <w:pPr>
+        <w:jc w:val="center"/>
+        <w:rPr>
+          <w:sz w:val="16"/>
+          <w:szCs w:val="16"/>
+        </w:rPr>
+      </w:pPr>
+      <w:r>
+        <w:rPr>
+          <w:rtl w:val="0"/>
+        </w:rPr>
+      </w:r>
+    </w:p>
+    <w:p>
+      <w:pPr>
+        <w:jc w:val="center"/>
+        <w:rPr>
+          <w:sz w:val="16"/>
+          <w:szCs w:val="16"/>
+        </w:rPr>
+      </w:pPr>
+      <w:r>
+        <w:rPr>
+          <w:rtl w:val="0"/>
+        </w:rPr>
+      </w:r>
+    </w:p>
+    <w:p>
+      <w:pPr>
+        <w:jc w:val="center"/>
+        <w:rPr>
+          <w:sz w:val="16"/>
+          <w:szCs w:val="16"/>
+        </w:rPr>
+      </w:pPr>
+      <w:r>
+        <w:rPr>
+          <w:rtl w:val="0"/>
+        </w:rPr>
+      </w:r>
+    </w:p>
+    <w:p>
+      <w:pPr>
+        <w:jc w:val="center"/>
+        <w:rPr>
+          <w:sz w:val="16"/>
+          <w:szCs w:val="16"/>
+        </w:rPr>
+      </w:pPr>
+      <w:r>
+        <w:rPr>
+          <w:rtl w:val="0"/>
+        </w:rPr>
+      </w:r>
+    </w:p>
+    <w:p>
+      <w:pPr>
+        <w:jc w:val="center"/>
+        <w:rPr>
+          <w:sz w:val="16"/>
+          <w:szCs w:val="16"/>
+        </w:rPr>
+      </w:pPr>
+      <w:r>
+        <w:rPr>
+          <w:rtl w:val="0"/>
+        </w:rPr>
+      </w:r>
+    </w:p>
+    <w:p>
+      <w:pPr>
+        <w:jc w:val="center"/>
+        <w:rPr>
+          <w:sz w:val="16"/>
+          <w:szCs w:val="16"/>
+        </w:rPr>
+      </w:pPr>
+      <w:r>
+        <w:rPr>
+          <w:rtl w:val="0"/>
+        </w:rPr>
+      </w:r>
+    </w:p>
+    <w:p>
+      <w:pPr>
+        <w:jc w:val="left"/>
+        <w:rPr>
+          <w:sz w:val="24"/>
+          <w:szCs w:val="24"/>
+        </w:rPr>
+      </w:pPr>
+      <w:r>
+        <w:rPr>
+          <w:sz w:val="24"/>
+          <w:szCs w:val="24"/>
+          <w:rtl w:val="0"/>
+        </w:rPr>
+        <w:t xml:space="preserve">Ahora para el filtro pasa bandas tenemos la siguiente respuesta en Frecuencia:</w:t>
+      </w:r>
+    </w:p>
+    <w:p>
+      <w:pPr>
+        <w:jc w:val="center"/>
+        <w:rPr>
+          <w:sz w:val="16"/>
+          <w:szCs w:val="16"/>
+        </w:rPr>
+      </w:pPr>
+      <w:r>
+        <w:rPr>
+          <w:sz w:val="16"/>
+          <w:szCs w:val="16"/>
+        </w:rPr>
+        <w:drawing>
+          <wp:inline distB="114300" distT="114300" distL="114300" distR="114300">
+            <wp:extent cx="5943600" cy="2565400"/>
+            <wp:effectExtent b="0" l="0" r="0" t="0"/>
+            <wp:docPr id="14" name="image13.png"/>
+            <a:graphic>
+              <a:graphicData uri="http://schemas.openxmlformats.org/drawingml/2006/picture">
+                <pic:pic>
+                  <pic:nvPicPr>
+                    <pic:cNvPr id="0" name="image13.png"/>
+                    <pic:cNvPicPr preferRelativeResize="0"/>
+                  </pic:nvPicPr>
+                  <pic:blipFill>
+                    <a:blip r:embed="rId31"/>
+                    <a:srcRect b="0" l="0" r="0" t="0"/>
+                    <a:stretch>
+                      <a:fillRect/>
+                    </a:stretch>
+                  </pic:blipFill>
+                  <pic:spPr>
+                    <a:xfrm>
+                      <a:off x="0" y="0"/>
+                      <a:ext cx="5943600" cy="2565400"/>
+                    </a:xfrm>
+                    <a:prstGeom prst="rect"/>
+                    <a:ln/>
+                  </pic:spPr>
+                </pic:pic>
+              </a:graphicData>
+            </a:graphic>
+          </wp:inline>
+        </w:drawing>
+      </w:r>
+      <w:r>
+        <w:rPr>
+          <w:rtl w:val="0"/>
+        </w:rPr>
+      </w:r>
+    </w:p>
+    <w:p>
+      <w:pPr>
+        <w:jc w:val="center"/>
+        <w:rPr>
+          <w:sz w:val="16"/>
+          <w:szCs w:val="16"/>
+        </w:rPr>
+      </w:pPr>
+      <w:r>
+        <w:rPr>
+          <w:sz w:val="16"/>
+          <w:szCs w:val="16"/>
+          <w:rtl w:val="0"/>
+        </w:rPr>
+        <w:t xml:space="preserve">Figura 27. Respuesta en Frecuencia en Magnitud del Filtro Pasa Bajas a  Butterworth con orden 3.</w:t>
+      </w:r>
+    </w:p>
+    <w:p>
+      <w:pPr>
+        <w:jc w:val="center"/>
+        <w:rPr>
+          <w:sz w:val="16"/>
+          <w:szCs w:val="16"/>
+        </w:rPr>
+      </w:pPr>
+      <w:r>
+        <w:rPr>
+          <w:rtl w:val="0"/>
+        </w:rPr>
+      </w:r>
+    </w:p>
+    <w:p>
+      <w:pPr>
+        <w:jc w:val="left"/>
+        <w:rPr>
+          <w:sz w:val="16"/>
+          <w:szCs w:val="16"/>
+        </w:rPr>
+      </w:pPr>
+      <w:r>
+        <w:rPr>
+          <w:sz w:val="16"/>
+          <w:szCs w:val="16"/>
+        </w:rPr>
+        <w:drawing>
+          <wp:inline distB="114300" distT="114300" distL="114300" distR="114300">
+            <wp:extent cx="5943600" cy="2527300"/>
+            <wp:effectExtent b="0" l="0" r="0" t="0"/>
+            <wp:docPr id="31" name="image23.png"/>
+            <a:graphic>
+              <a:graphicData uri="http://schemas.openxmlformats.org/drawingml/2006/picture">
+                <pic:pic>
+                  <pic:nvPicPr>
+                    <pic:cNvPr id="0" name="image23.png"/>
+                    <pic:cNvPicPr preferRelativeResize="0"/>
+                  </pic:nvPicPr>
+                  <pic:blipFill>
+                    <a:blip r:embed="rId32"/>
+                    <a:srcRect b="0" l="0" r="0" t="0"/>
+                    <a:stretch>
+                      <a:fillRect/>
+                    </a:stretch>
+                  </pic:blipFill>
+                  <pic:spPr>
+                    <a:xfrm>
+                      <a:off x="0" y="0"/>
+                      <a:ext cx="5943600" cy="2527300"/>
+                    </a:xfrm>
+                    <a:prstGeom prst="rect"/>
+                    <a:ln/>
+                  </pic:spPr>
+                </pic:pic>
+              </a:graphicData>
+            </a:graphic>
+          </wp:inline>
+        </w:drawing>
+      </w:r>
+      <w:r>
+        <w:rPr>
+          <w:rtl w:val="0"/>
+        </w:rPr>
+      </w:r>
+    </w:p>
+    <w:p>
+      <w:pPr>
+        <w:jc w:val="center"/>
+        <w:rPr>
+          <w:sz w:val="16"/>
+          <w:szCs w:val="16"/>
+        </w:rPr>
+      </w:pPr>
+      <w:r>
+        <w:rPr>
+          <w:sz w:val="16"/>
+          <w:szCs w:val="16"/>
+          <w:rtl w:val="0"/>
+        </w:rPr>
+        <w:t xml:space="preserve">Figura 28. Respuesta en Frecuencia en Magnitud del Filtro Pasa Bajas a  Butterworth con orden 3</w:t>
+      </w:r>
+    </w:p>
+    <w:p>
+      <w:pPr>
+        <w:jc w:val="center"/>
+        <w:rPr>
+          <w:sz w:val="16"/>
+          <w:szCs w:val="16"/>
+        </w:rPr>
+      </w:pPr>
+      <w:r>
+        <w:rPr>
+          <w:rtl w:val="0"/>
+        </w:rPr>
+      </w:r>
+    </w:p>
+    <w:p>
+      <w:pPr>
+        <w:jc w:val="center"/>
+        <w:rPr>
+          <w:sz w:val="16"/>
+          <w:szCs w:val="16"/>
+        </w:rPr>
+      </w:pPr>
+      <w:r>
+        <w:rPr>
+          <w:rtl w:val="0"/>
+        </w:rPr>
+      </w:r>
+    </w:p>
+    <w:p>
+      <w:pPr>
+        <w:jc w:val="center"/>
+        <w:rPr>
+          <w:sz w:val="16"/>
+          <w:szCs w:val="16"/>
+        </w:rPr>
+      </w:pPr>
+      <w:r>
+        <w:rPr>
+          <w:rtl w:val="0"/>
+        </w:rPr>
+      </w:r>
+    </w:p>
+    <w:p>
+      <w:pPr>
+        <w:jc w:val="center"/>
+        <w:rPr>
+          <w:sz w:val="16"/>
+          <w:szCs w:val="16"/>
+        </w:rPr>
+      </w:pPr>
+      <w:r>
+        <w:rPr>
+          <w:rtl w:val="0"/>
+        </w:rPr>
+      </w:r>
+    </w:p>
+    <w:p>
+      <w:pPr>
+        <w:jc w:val="center"/>
+        <w:rPr>
+          <w:sz w:val="16"/>
+          <w:szCs w:val="16"/>
+        </w:rPr>
+      </w:pPr>
+      <w:r>
+        <w:rPr>
+          <w:rtl w:val="0"/>
+        </w:rPr>
+      </w:r>
+    </w:p>
+    <w:p>
+      <w:pPr>
+        <w:jc w:val="center"/>
+        <w:rPr>
+          <w:sz w:val="16"/>
+          <w:szCs w:val="16"/>
+        </w:rPr>
+      </w:pPr>
+      <w:r>
+        <w:rPr>
+          <w:rtl w:val="0"/>
+        </w:rPr>
+      </w:r>
+    </w:p>
+    <w:p>
+      <w:pPr>
+        <w:jc w:val="center"/>
+        <w:rPr>
+          <w:sz w:val="16"/>
+          <w:szCs w:val="16"/>
+        </w:rPr>
+      </w:pPr>
+      <w:r>
+        <w:rPr>
+          <w:rtl w:val="0"/>
+        </w:rPr>
+      </w:r>
+    </w:p>
+    <w:p>
+      <w:pPr>
+        <w:jc w:val="left"/>
+        <w:rPr>
+          <w:sz w:val="24"/>
+          <w:szCs w:val="24"/>
+        </w:rPr>
+      </w:pPr>
+      <w:r>
+        <w:rPr>
+          <w:sz w:val="24"/>
+          <w:szCs w:val="24"/>
+          <w:rtl w:val="0"/>
+        </w:rPr>
+        <w:t xml:space="preserve">Ya que tenemos la respuesta en frecuencia de los filtros, los utilizamos para filtrar las señales que adquirimos en la práctica 0, teniendo los siguientes resultados.</w:t>
+      </w:r>
+    </w:p>
+    <w:p>
+      <w:pPr>
+        <w:jc w:val="left"/>
+        <w:rPr>
+          <w:sz w:val="24"/>
+          <w:szCs w:val="24"/>
+        </w:rPr>
+      </w:pPr>
+      <w:r>
+        <w:rPr>
+          <w:sz w:val="24"/>
+          <w:szCs w:val="24"/>
+          <w:rtl w:val="0"/>
+        </w:rPr>
+        <w:t xml:space="preserve">Después de filtrar se le quita la tendencia lineal a las señales con distintas resoluciones de ventanas según la señal, cuando la dinámica con la que fluctuan las señales tiene autoafinidad existe una fuerte relación entre la longitud de la ventana del detrend y la varianza de la señal, entre mayor sea la longitud de la ventana mayor será la varianza de la señal. </w:t>
+      </w:r>
+    </w:p>
+    <w:p>
+      <w:pPr>
+        <w:jc w:val="left"/>
+        <w:rPr>
+          <w:sz w:val="24"/>
+          <w:szCs w:val="24"/>
+        </w:rPr>
+      </w:pPr>
+      <w:r>
+        <w:rPr>
+          <w:sz w:val="24"/>
+          <w:szCs w:val="24"/>
+          <w:rtl w:val="0"/>
+        </w:rPr>
+        <w:t xml:space="preserve">Nos ayudó mucho el detrend en señales como la de la saturación y el respirograma por que estas se montan sobre artefactos que varían con el tiempo, los cuales nos impiden analizar certeramente las fluctuaciones de la señal. Es natural que haya un corrimiento temporal en la señal sin tendencia.</w:t>
+      </w:r>
+    </w:p>
+    <w:p>
+      <w:pPr>
+        <w:jc w:val="left"/>
+        <w:rPr>
+          <w:sz w:val="24"/>
+          <w:szCs w:val="24"/>
+        </w:rPr>
+      </w:pPr>
+      <w:r>
+        <w:rPr>
+          <w:sz w:val="24"/>
+          <w:szCs w:val="24"/>
+        </w:rPr>
+        <w:drawing>
+          <wp:inline distB="114300" distT="114300" distL="114300" distR="114300">
+            <wp:extent cx="5943600" cy="2489200"/>
+            <wp:effectExtent b="0" l="0" r="0" t="0"/>
+            <wp:docPr id="15" name="image7.png"/>
+            <a:graphic>
+              <a:graphicData uri="http://schemas.openxmlformats.org/drawingml/2006/picture">
+                <pic:pic>
+                  <pic:nvPicPr>
+                    <pic:cNvPr id="0" name="image7.png"/>
+                    <pic:cNvPicPr preferRelativeResize="0"/>
+                  </pic:nvPicPr>
+                  <pic:blipFill>
+                    <a:blip r:embed="rId33"/>
+                    <a:srcRect b="0" l="0" r="0" t="0"/>
+                    <a:stretch>
+                      <a:fillRect/>
+                    </a:stretch>
+                  </pic:blipFill>
+                  <pic:spPr>
+                    <a:xfrm>
+                      <a:off x="0" y="0"/>
+                      <a:ext cx="5943600" cy="2489200"/>
+                    </a:xfrm>
+                    <a:prstGeom prst="rect"/>
+                    <a:ln/>
+                  </pic:spPr>
+                </pic:pic>
+              </a:graphicData>
+            </a:graphic>
+          </wp:inline>
+        </w:drawing>
+      </w:r>
+      <w:r>
+        <w:rPr>
+          <w:rtl w:val="0"/>
+        </w:rPr>
+      </w:r>
+    </w:p>
+    <w:p>
+      <w:pPr>
+        <w:jc w:val="center"/>
+        <w:rPr>
+          <w:sz w:val="16"/>
+          <w:szCs w:val="16"/>
+        </w:rPr>
+      </w:pPr>
+      <w:r>
+        <w:rPr>
+          <w:sz w:val="16"/>
+          <w:szCs w:val="16"/>
+          <w:rtl w:val="0"/>
+        </w:rPr>
+        <w:t xml:space="preserve">Figura 29. Señales de Oxímetro filtradas con un Pasa Bajas  Butterworth de orden 3 y con una frecuencia de corte de 30 Hz</w:t>
+      </w:r>
+    </w:p>
+    <w:p>
+      <w:pPr>
+        <w:jc w:val="center"/>
+        <w:rPr>
+          <w:sz w:val="16"/>
+          <w:szCs w:val="16"/>
+        </w:rPr>
+      </w:pPr>
+      <w:r>
+        <w:rPr>
+          <w:sz w:val="16"/>
+          <w:szCs w:val="16"/>
+        </w:rPr>
+        <w:drawing>
+          <wp:inline distB="114300" distT="114300" distL="114300" distR="114300">
+            <wp:extent cx="5943600" cy="2552700"/>
+            <wp:effectExtent b="0" l="0" r="0" t="0"/>
+            <wp:docPr id="6" name="image12.png"/>
+            <a:graphic>
+              <a:graphicData uri="http://schemas.openxmlformats.org/drawingml/2006/picture">
+                <pic:pic>
+                  <pic:nvPicPr>
+                    <pic:cNvPr id="0" name="image12.png"/>
+                    <pic:cNvPicPr preferRelativeResize="0"/>
+                  </pic:nvPicPr>
+                  <pic:blipFill>
+                    <a:blip r:embed="rId34"/>
+                    <a:srcRect b="0" l="0" r="0" t="0"/>
+                    <a:stretch>
+                      <a:fillRect/>
+                    </a:stretch>
+                  </pic:blipFill>
+                  <pic:spPr>
+                    <a:xfrm>
+                      <a:off x="0" y="0"/>
+                      <a:ext cx="5943600" cy="2552700"/>
+                    </a:xfrm>
+                    <a:prstGeom prst="rect"/>
+                    <a:ln/>
+                  </pic:spPr>
+                </pic:pic>
+              </a:graphicData>
+            </a:graphic>
+          </wp:inline>
+        </w:drawing>
+      </w:r>
+      <w:r>
+        <w:rPr>
+          <w:rtl w:val="0"/>
+        </w:rPr>
+      </w:r>
+    </w:p>
+    <w:p>
+      <w:pPr>
+        <w:jc w:val="center"/>
+        <w:rPr>
+          <w:sz w:val="16"/>
+          <w:szCs w:val="16"/>
+        </w:rPr>
+      </w:pPr>
+      <w:r>
+        <w:rPr>
+          <w:sz w:val="16"/>
+          <w:szCs w:val="16"/>
+          <w:rtl w:val="0"/>
+        </w:rPr>
+        <w:t xml:space="preserve">Figura 29b. señales de oxímetro  filtradas y sin tendencia lineal con 3 ventanas.</w:t>
+      </w:r>
+    </w:p>
+    <w:p>
+      <w:pPr>
+        <w:jc w:val="left"/>
+        <w:rPr>
+          <w:sz w:val="24"/>
+          <w:szCs w:val="24"/>
+        </w:rPr>
+      </w:pPr>
+      <w:r>
+        <w:rPr>
+          <w:sz w:val="24"/>
+          <w:szCs w:val="24"/>
+          <w:rtl w:val="0"/>
+        </w:rPr>
+        <w:t xml:space="preserve">Observamos que en ambas señales existe un pequeño desfase, eso se puede deber a que aunque cortamos en un mismo segmento, la medición no es exactamente igual, puede tener algunos segundos de variación y eso se refleja al analizar ambas señales.</w:t>
+      </w:r>
+    </w:p>
+    <w:p>
+      <w:pPr>
+        <w:jc w:val="left"/>
+        <w:rPr>
+          <w:sz w:val="24"/>
+          <w:szCs w:val="24"/>
+        </w:rPr>
+      </w:pPr>
+      <w:r>
+        <w:rPr>
+          <w:sz w:val="24"/>
+          <w:szCs w:val="24"/>
+        </w:rPr>
+        <w:drawing>
+          <wp:inline distB="114300" distT="114300" distL="114300" distR="114300">
+            <wp:extent cx="5743575" cy="2619375"/>
+            <wp:effectExtent b="0" l="0" r="0" t="0"/>
+            <wp:docPr id="16" name="image18.png"/>
+            <a:graphic>
+              <a:graphicData uri="http://schemas.openxmlformats.org/drawingml/2006/picture">
+                <pic:pic>
+                  <pic:nvPicPr>
+                    <pic:cNvPr id="0" name="image18.png"/>
+                    <pic:cNvPicPr preferRelativeResize="0"/>
+                  </pic:nvPicPr>
+                  <pic:blipFill>
+                    <a:blip r:embed="rId35"/>
+                    <a:srcRect b="0" l="0" r="0" t="0"/>
+                    <a:stretch>
+                      <a:fillRect/>
+                    </a:stretch>
+                  </pic:blipFill>
+                  <pic:spPr>
+                    <a:xfrm>
+                      <a:off x="0" y="0"/>
+                      <a:ext cx="5743575" cy="2619375"/>
+                    </a:xfrm>
+                    <a:prstGeom prst="rect"/>
+                    <a:ln/>
+                  </pic:spPr>
+                </pic:pic>
+              </a:graphicData>
+            </a:graphic>
+          </wp:inline>
+        </w:drawing>
+      </w:r>
+      <w:r>
+        <w:rPr>
+          <w:rtl w:val="0"/>
+        </w:rPr>
+      </w:r>
+    </w:p>
+    <w:p>
+      <w:pPr>
+        <w:jc w:val="center"/>
+        <w:rPr>
+          <w:sz w:val="16"/>
+          <w:szCs w:val="16"/>
+        </w:rPr>
+      </w:pPr>
+      <w:r>
+        <w:rPr>
+          <w:sz w:val="16"/>
+          <w:szCs w:val="16"/>
+          <w:rtl w:val="0"/>
+        </w:rPr>
+        <w:t xml:space="preserve">Figura 29. Señales de Respirograma  filtradas con un Pasa Bajas  Butterworth de orden 3 y con una frecuencia de corte de 30 Hz</w:t>
+      </w:r>
+    </w:p>
+    <w:p>
+      <w:pPr>
+        <w:jc w:val="center"/>
+        <w:rPr>
+          <w:sz w:val="16"/>
+          <w:szCs w:val="16"/>
+        </w:rPr>
+      </w:pPr>
+      <w:r>
+        <w:rPr>
+          <w:sz w:val="16"/>
+          <w:szCs w:val="16"/>
+        </w:rPr>
+        <w:drawing>
+          <wp:inline distB="114300" distT="114300" distL="114300" distR="114300">
+            <wp:extent cx="5943600" cy="2581275"/>
+            <wp:effectExtent b="0" l="0" r="0" t="0"/>
+            <wp:docPr id="13" name="image2.png"/>
+            <a:graphic>
+              <a:graphicData uri="http://schemas.openxmlformats.org/drawingml/2006/picture">
+                <pic:pic>
+                  <pic:nvPicPr>
+                    <pic:cNvPr id="0" name="image2.png"/>
+                    <pic:cNvPicPr preferRelativeResize="0"/>
+                  </pic:nvPicPr>
+                  <pic:blipFill>
+                    <a:blip r:embed="rId36"/>
+                    <a:srcRect b="0" l="0" r="0" t="0"/>
+                    <a:stretch>
+                      <a:fillRect/>
+                    </a:stretch>
+                  </pic:blipFill>
+                  <pic:spPr>
+                    <a:xfrm>
+                      <a:off x="0" y="0"/>
+                      <a:ext cx="5943600" cy="2581275"/>
+                    </a:xfrm>
+                    <a:prstGeom prst="rect"/>
+                    <a:ln/>
+                  </pic:spPr>
+                </pic:pic>
+              </a:graphicData>
+            </a:graphic>
+          </wp:inline>
+        </w:drawing>
+      </w:r>
+      <w:r>
+        <w:rPr>
+          <w:rtl w:val="0"/>
+        </w:rPr>
+      </w:r>
+    </w:p>
+    <w:p>
+      <w:pPr>
+        <w:jc w:val="center"/>
+        <w:rPr>
+          <w:sz w:val="16"/>
+          <w:szCs w:val="16"/>
+        </w:rPr>
+      </w:pPr>
+      <w:r>
+        <w:rPr>
+          <w:sz w:val="16"/>
+          <w:szCs w:val="16"/>
+          <w:rtl w:val="0"/>
+        </w:rPr>
+        <w:t xml:space="preserve">Figura 29b. Respirograma filtrada y sin tendencia lineal a una resolución de 10 ventanas</w:t>
+      </w:r>
+    </w:p>
+    <w:p>
+      <w:pPr>
+        <w:jc w:val="left"/>
+        <w:rPr>
+          <w:sz w:val="24"/>
+          <w:szCs w:val="24"/>
+        </w:rPr>
+      </w:pPr>
+      <w:r>
+        <w:rPr>
+          <w:sz w:val="24"/>
+          <w:szCs w:val="24"/>
+          <w:rtl w:val="0"/>
+        </w:rPr>
+        <w:t xml:space="preserve">Lo mismo ocurre con la de Respirograma, aunque son la misma señal fisiológica, puede que la medición variara un poco al momento de adquirir.</w:t>
+      </w:r>
+    </w:p>
+    <w:p>
+      <w:pPr>
+        <w:jc w:val="left"/>
+        <w:rPr>
+          <w:sz w:val="24"/>
+          <w:szCs w:val="24"/>
+        </w:rPr>
+      </w:pPr>
+      <w:r>
+        <w:rPr>
+          <w:rtl w:val="0"/>
+        </w:rPr>
+      </w:r>
+    </w:p>
+    <w:p>
+      <w:pPr>
+        <w:jc w:val="center"/>
+        <w:rPr>
+          <w:sz w:val="24"/>
+          <w:szCs w:val="24"/>
+        </w:rPr>
+      </w:pPr>
+      <w:r>
+        <w:rPr>
+          <w:sz w:val="24"/>
+          <w:szCs w:val="24"/>
+        </w:rPr>
+        <w:drawing>
+          <wp:inline distB="114300" distT="114300" distL="114300" distR="114300">
+            <wp:extent cx="5724525" cy="2514600"/>
+            <wp:effectExtent b="0" l="0" r="0" t="0"/>
+            <wp:docPr id="4" name="image11.png"/>
+            <a:graphic>
+              <a:graphicData uri="http://schemas.openxmlformats.org/drawingml/2006/picture">
+                <pic:pic>
+                  <pic:nvPicPr>
+                    <pic:cNvPr id="0" name="image11.png"/>
+                    <pic:cNvPicPr preferRelativeResize="0"/>
+                  </pic:nvPicPr>
+                  <pic:blipFill>
+                    <a:blip r:embed="rId37"/>
+                    <a:srcRect b="0" l="0" r="0" t="0"/>
+                    <a:stretch>
+                      <a:fillRect/>
+                    </a:stretch>
+                  </pic:blipFill>
+                  <pic:spPr>
+                    <a:xfrm>
+                      <a:off x="0" y="0"/>
+                      <a:ext cx="5724525" cy="2514600"/>
+                    </a:xfrm>
+                    <a:prstGeom prst="rect"/>
+                    <a:ln/>
+                  </pic:spPr>
+                </pic:pic>
+              </a:graphicData>
+            </a:graphic>
+          </wp:inline>
+        </w:drawing>
+      </w:r>
+      <w:r>
+        <w:rPr>
+          <w:rtl w:val="0"/>
+        </w:rPr>
+      </w:r>
+    </w:p>
+    <w:p>
+      <w:pPr>
+        <w:jc w:val="center"/>
+        <w:rPr>
+          <w:sz w:val="16"/>
+          <w:szCs w:val="16"/>
+        </w:rPr>
+      </w:pPr>
+      <w:r>
+        <w:rPr>
+          <w:sz w:val="16"/>
+          <w:szCs w:val="16"/>
+          <w:rtl w:val="0"/>
+        </w:rPr>
+        <w:t xml:space="preserve">Figura 30. Señales de ECG  filtradas con un Pasa Banda  Butterworth de orden 6 y con una frecuencia de corte de 0.5-48 Hz, la cual será su banda de paso.</w:t>
+      </w:r>
+    </w:p>
+    <w:p>
+      <w:pPr>
+        <w:jc w:val="center"/>
+        <w:rPr>
+          <w:sz w:val="16"/>
+          <w:szCs w:val="16"/>
+        </w:rPr>
+      </w:pPr>
+      <w:r>
+        <w:rPr>
+          <w:sz w:val="16"/>
+          <w:szCs w:val="16"/>
+        </w:rPr>
+        <w:drawing>
+          <wp:inline distB="114300" distT="114300" distL="114300" distR="114300">
+            <wp:extent cx="5791200" cy="2533650"/>
+            <wp:effectExtent b="0" l="0" r="0" t="0"/>
+            <wp:docPr id="25" name="image25.png"/>
+            <a:graphic>
+              <a:graphicData uri="http://schemas.openxmlformats.org/drawingml/2006/picture">
+                <pic:pic>
+                  <pic:nvPicPr>
+                    <pic:cNvPr id="0" name="image25.png"/>
+                    <pic:cNvPicPr preferRelativeResize="0"/>
+                  </pic:nvPicPr>
+                  <pic:blipFill>
+                    <a:blip r:embed="rId38"/>
+                    <a:srcRect b="0" l="0" r="0" t="0"/>
+                    <a:stretch>
+                      <a:fillRect/>
+                    </a:stretch>
+                  </pic:blipFill>
+                  <pic:spPr>
+                    <a:xfrm>
+                      <a:off x="0" y="0"/>
+                      <a:ext cx="5791200" cy="2533650"/>
+                    </a:xfrm>
+                    <a:prstGeom prst="rect"/>
+                    <a:ln/>
+                  </pic:spPr>
+                </pic:pic>
+              </a:graphicData>
+            </a:graphic>
+          </wp:inline>
+        </w:drawing>
+      </w:r>
+      <w:r>
+        <w:rPr>
+          <w:rtl w:val="0"/>
+        </w:rPr>
+      </w:r>
+    </w:p>
+    <w:p>
+      <w:pPr>
+        <w:jc w:val="center"/>
+        <w:rPr>
+          <w:sz w:val="16"/>
+          <w:szCs w:val="16"/>
+        </w:rPr>
+      </w:pPr>
+      <w:r>
+        <w:rPr>
+          <w:sz w:val="16"/>
+          <w:szCs w:val="16"/>
+          <w:rtl w:val="0"/>
+        </w:rPr>
+        <w:t xml:space="preserve">Figura 30b. ECG filtrada y sin tendencia lineal a una resolución de 3 ventanas.</w:t>
+      </w:r>
+    </w:p>
+    <w:p>
+      <w:pPr>
+        <w:rPr>
+          <w:sz w:val="24"/>
+          <w:szCs w:val="24"/>
+        </w:rPr>
+      </w:pPr>
+      <w:r>
+        <w:rPr>
+          <w:rtl w:val="0"/>
+        </w:rPr>
+      </w:r>
+    </w:p>
+    <w:p>
+      <w:pPr>
+        <w:rPr>
+          <w:sz w:val="24"/>
+          <w:szCs w:val="24"/>
+        </w:rPr>
+      </w:pPr>
+      <w:r>
+        <w:rPr>
+          <w:sz w:val="24"/>
+          <w:szCs w:val="24"/>
+          <w:rtl w:val="0"/>
+        </w:rPr>
+        <w:t xml:space="preserve">Para la señal de ECG, podemos observar que a pesar de que los tiempos no coinciden, la señal siempre tiene un comportamiento similar, por lo cual, solo se ve con un poco de desfase en el eje vertical, pero se ve una señal más filtrada, donde se reconocen todas las ondas en comparación a la señal original.</w:t>
+      </w:r>
+    </w:p>
+    <w:p>
+      <w:pPr>
+        <w:rPr>
+          <w:sz w:val="24"/>
+          <w:szCs w:val="24"/>
+        </w:rPr>
+      </w:pPr>
+      <w:r>
+        <w:rPr>
+          <w:rtl w:val="0"/>
+        </w:rPr>
+      </w:r>
+    </w:p>
+    <w:p>
+      <w:pPr>
+        <w:rPr>
+          <w:sz w:val="24"/>
+          <w:szCs w:val="24"/>
+        </w:rPr>
+      </w:pPr>
+      <w:r>
+        <w:rPr>
+          <w:sz w:val="24"/>
+          <w:szCs w:val="24"/>
+        </w:rPr>
+        <w:drawing>
+          <wp:inline distB="114300" distT="114300" distL="114300" distR="114300">
+            <wp:extent cx="5934075" cy="2476500"/>
+            <wp:effectExtent b="0" l="0" r="0" t="0"/>
+            <wp:docPr id="2" name="image8.png"/>
+            <a:graphic>
+              <a:graphicData uri="http://schemas.openxmlformats.org/drawingml/2006/picture">
+                <pic:pic>
+                  <pic:nvPicPr>
+                    <pic:cNvPr id="0" name="image8.png"/>
+                    <pic:cNvPicPr preferRelativeResize="0"/>
+                  </pic:nvPicPr>
+                  <pic:blipFill>
+                    <a:blip r:embed="rId39"/>
+                    <a:srcRect b="0" l="0" r="0" t="0"/>
+                    <a:stretch>
+                      <a:fillRect/>
+                    </a:stretch>
+                  </pic:blipFill>
+                  <pic:spPr>
+                    <a:xfrm>
+                      <a:off x="0" y="0"/>
+                      <a:ext cx="5934075" cy="2476500"/>
+                    </a:xfrm>
+                    <a:prstGeom prst="rect"/>
+                    <a:ln/>
+                  </pic:spPr>
+                </pic:pic>
+              </a:graphicData>
+            </a:graphic>
+          </wp:inline>
+        </w:drawing>
+      </w:r>
+      <w:r>
+        <w:rPr>
+          <w:rtl w:val="0"/>
+        </w:rPr>
+      </w:r>
+    </w:p>
+    <w:p>
+      <w:pPr>
+        <w:jc w:val="center"/>
+        <w:rPr>
+          <w:sz w:val="16"/>
+          <w:szCs w:val="16"/>
+        </w:rPr>
+      </w:pPr>
+      <w:r>
+        <w:rPr>
+          <w:sz w:val="16"/>
+          <w:szCs w:val="16"/>
+          <w:rtl w:val="0"/>
+        </w:rPr>
+        <w:t xml:space="preserve">Figura 31. Señales de EMG  filtradas con un Pasa Banda  Butterworth de orden 6 y con una frecuencia de corte de 0.5-48 Hz, la cual será su banda de paso.</w:t>
+      </w:r>
+    </w:p>
+    <w:p>
+      <w:pPr>
+        <w:jc w:val="center"/>
+        <w:rPr>
+          <w:sz w:val="16"/>
+          <w:szCs w:val="16"/>
+        </w:rPr>
+      </w:pPr>
+      <w:r>
+        <w:rPr>
+          <w:sz w:val="16"/>
+          <w:szCs w:val="16"/>
+        </w:rPr>
+        <w:drawing>
+          <wp:inline distB="114300" distT="114300" distL="114300" distR="114300">
+            <wp:extent cx="5943600" cy="2505075"/>
+            <wp:effectExtent b="0" l="0" r="0" t="0"/>
+            <wp:docPr id="21" name="image19.png"/>
+            <a:graphic>
+              <a:graphicData uri="http://schemas.openxmlformats.org/drawingml/2006/picture">
+                <pic:pic>
+                  <pic:nvPicPr>
+                    <pic:cNvPr id="0" name="image19.png"/>
+                    <pic:cNvPicPr preferRelativeResize="0"/>
+                  </pic:nvPicPr>
+                  <pic:blipFill>
+                    <a:blip r:embed="rId40"/>
+                    <a:srcRect b="0" l="0" r="0" t="0"/>
+                    <a:stretch>
+                      <a:fillRect/>
+                    </a:stretch>
+                  </pic:blipFill>
+                  <pic:spPr>
+                    <a:xfrm>
+                      <a:off x="0" y="0"/>
+                      <a:ext cx="5943600" cy="2505075"/>
+                    </a:xfrm>
+                    <a:prstGeom prst="rect"/>
+                    <a:ln/>
+                  </pic:spPr>
+                </pic:pic>
+              </a:graphicData>
+            </a:graphic>
+          </wp:inline>
+        </w:drawing>
+      </w:r>
+      <w:r>
+        <w:rPr>
+          <w:rtl w:val="0"/>
+        </w:rPr>
+      </w:r>
+    </w:p>
+    <w:p>
+      <w:pPr>
+        <w:jc w:val="center"/>
+        <w:rPr>
+          <w:sz w:val="16"/>
+          <w:szCs w:val="16"/>
+        </w:rPr>
+      </w:pPr>
+      <w:r>
+        <w:rPr>
+          <w:sz w:val="16"/>
+          <w:szCs w:val="16"/>
+          <w:rtl w:val="0"/>
+        </w:rPr>
+        <w:t xml:space="preserve">Figura 31b. EMG filtrada y sin tendencia lineal con resolución de 3 ventanas.</w:t>
+      </w:r>
+    </w:p>
+    <w:p>
+      <w:pPr>
+        <w:jc w:val="center"/>
+        <w:rPr>
+          <w:sz w:val="24"/>
+          <w:szCs w:val="24"/>
+        </w:rPr>
+      </w:pPr>
+      <w:r>
+        <w:rPr>
+          <w:sz w:val="24"/>
+          <w:szCs w:val="24"/>
+          <w:rtl w:val="0"/>
+        </w:rPr>
+        <w:t xml:space="preserve">En la señal de EMG, se ve igual para ambas señales, es un poco más complicado en esta señal identificar cuando está filtrada y cuando no, solo se observa un comportamiento similar</w:t>
+      </w:r>
+    </w:p>
+    <w:p>
+      <w:pPr>
+        <w:rPr>
+          <w:sz w:val="24"/>
+          <w:szCs w:val="24"/>
+        </w:rPr>
+      </w:pPr>
+      <w:r>
+        <w:rPr>
+          <w:sz w:val="24"/>
+          <w:szCs w:val="24"/>
+          <w:rtl w:val="0"/>
+        </w:rPr>
+        <w:t xml:space="preserve">Debido a que el espectro de la señal de la onda de pulso se veía muy limpio, no se aplicó ningún filtro.</w:t>
+      </w:r>
+    </w:p>
+    <w:p>
+      <w:pPr>
+        <w:jc w:val="both"/>
+        <w:rPr>
+          <w:b w:val="1"/>
+          <w:sz w:val="24"/>
+          <w:szCs w:val="24"/>
+        </w:rPr>
+      </w:pPr>
+      <w:r>
+        <w:rPr>
+          <w:rtl w:val="0"/>
+        </w:rPr>
+      </w:r>
+    </w:p>
+    <w:p>
+      <w:pPr>
+        <w:jc w:val="both"/>
+        <w:rPr>
+          <w:b w:val="1"/>
+          <w:sz w:val="24"/>
+          <w:szCs w:val="24"/>
+        </w:rPr>
+      </w:pPr>
+      <w:r>
+        <w:rPr>
+          <w:rtl w:val="0"/>
+        </w:rPr>
+      </w:r>
+    </w:p>
+    <w:p>
+      <w:pPr>
+        <w:jc w:val="both"/>
+        <w:rPr>
+          <w:b w:val="1"/>
+          <w:sz w:val="24"/>
+          <w:szCs w:val="24"/>
+        </w:rPr>
+      </w:pPr>
+      <w:r>
+        <w:rPr>
+          <w:rtl w:val="0"/>
+        </w:rPr>
+      </w:r>
+    </w:p>
+    <w:p>
+      <w:pPr>
+        <w:jc w:val="both"/>
+        <w:rPr>
+          <w:b w:val="1"/>
+          <w:sz w:val="24"/>
+          <w:szCs w:val="24"/>
+        </w:rPr>
+      </w:pPr>
+      <w:r>
+        <w:rPr>
+          <w:b w:val="1"/>
+          <w:sz w:val="24"/>
+          <w:szCs w:val="24"/>
+          <w:rtl w:val="0"/>
+        </w:rPr>
+        <w:t xml:space="preserve">Referencias:</w:t>
+      </w:r>
+    </w:p>
+    <w:p>
+      <w:pPr>
+        <w:jc w:val="both"/>
+        <w:rPr>
+          <w:rFonts w:ascii="Arial" w:cs="Arial" w:eastAsia="Arial" w:hAnsi="Arial"/>
+          <w:color w:val="222222"/>
+          <w:sz w:val="20"/>
+          <w:szCs w:val="20"/>
+          <w:highlight w:val="white"/>
+        </w:rPr>
+      </w:pPr>
+      <w:r>
+        <w:rPr>
+          <w:rFonts w:ascii="Arial" w:cs="Arial" w:eastAsia="Arial" w:hAnsi="Arial"/>
+          <w:color w:val="222222"/>
+          <w:sz w:val="20"/>
+          <w:szCs w:val="20"/>
+          <w:highlight w:val="white"/>
+          <w:rtl w:val="0"/>
+        </w:rPr>
+        <w:t xml:space="preserve">Oppenheim, A. V., &amp; Schafer, R. W. (2014). </w:t>
+      </w:r>
+      <w:r>
+        <w:rPr>
+          <w:rFonts w:ascii="Arial" w:cs="Arial" w:eastAsia="Arial" w:hAnsi="Arial"/>
+          <w:i w:val="1"/>
+          <w:color w:val="222222"/>
+          <w:sz w:val="20"/>
+          <w:szCs w:val="20"/>
+          <w:highlight w:val="white"/>
+          <w:rtl w:val="0"/>
+        </w:rPr>
+        <w:t xml:space="preserve">Discrete-time signal processing</w:t>
+      </w:r>
+      <w:r>
+        <w:rPr>
+          <w:rFonts w:ascii="Arial" w:cs="Arial" w:eastAsia="Arial" w:hAnsi="Arial"/>
+          <w:color w:val="222222"/>
+          <w:sz w:val="20"/>
+          <w:szCs w:val="20"/>
+          <w:highlight w:val="white"/>
+          <w:rtl w:val="0"/>
+        </w:rPr>
+        <w:t xml:space="preserve">. Pearson Education.</w:t>
+      </w:r>
+    </w:p>
+    <w:p>
+      <w:pPr>
+        <w:jc w:val="both"/>
+        <w:rPr>
+          <w:rFonts w:ascii="Arial" w:cs="Arial" w:eastAsia="Arial" w:hAnsi="Arial"/>
+          <w:color w:val="222222"/>
+          <w:sz w:val="20"/>
+          <w:szCs w:val="20"/>
+          <w:highlight w:val="white"/>
+        </w:rPr>
+      </w:pPr>
+      <w:r>
+        <w:rPr>
+          <w:rFonts w:ascii="Arial" w:cs="Arial" w:eastAsia="Arial" w:hAnsi="Arial"/>
+          <w:color w:val="222222"/>
+          <w:sz w:val="20"/>
+          <w:szCs w:val="20"/>
+          <w:highlight w:val="white"/>
+          <w:rtl w:val="0"/>
+        </w:rPr>
+        <w:t xml:space="preserve">Strang, G. (1988). Linear algebra and its applications.</w:t>
+      </w:r>
+    </w:p>
     <w:sectPr>
-      <w:headerReference r:id="rId16" w:type="default"/>
-      <w:headerReference r:id="rId17" w:type="first"/>
-      <w:footerReference r:id="rId18" w:type="default"/>
-      <w:footerReference r:id="rId19" w:type="first"/>
+      <w:headerReference r:id="rId41" w:type="default"/>
+      <w:headerReference r:id="rId42" w:type="first"/>
+      <w:footerReference r:id="rId43" w:type="default"/>
+      <w:footerReference r:id="rId44" w:type="first"/>
       <w:pgSz w:h="15840" w:w="12240"/>
       <w:pgMar w:bottom="1440" w:top="1440" w:left="1440" w:right="1440" w:header="708" w:footer="708"/>
       <w:pgNumType w:start="0"/>
@@ -1797,6 +5542,17 @@
 
 <file path=word/footer2.xml><?xml version="1.0" encoding="utf-8"?>
 <w:ftr xmlns:mc="http://schemas.openxmlformats.org/markup-compatibility/2006" xmlns:o="urn:schemas-microsoft-com:office:office" xmlns:r="http://schemas.openxmlformats.org/officeDocument/2006/relationships" xmlns:m="http://schemas.openxmlformats.org/officeDocument/2006/math" xmlns:v="urn:schemas-microsoft-com:vml" xmlns:wp="http://schemas.openxmlformats.org/drawingml/2006/wordprocessingDrawing" xmlns:w10="urn:schemas-microsoft-com:office:word" xmlns:w="http://schemas.openxmlformats.org/wordprocessingml/2006/main" xmlns:wne="http://schemas.microsoft.com/office/word/2006/wordml" xmlns:sl="http://schemas.openxmlformats.org/schemaLibrary/2006/main" xmlns:a="http://schemas.openxmlformats.org/drawingml/2006/main" xmlns:pic="http://schemas.openxmlformats.org/drawingml/2006/picture" xmlns:c="http://schemas.openxmlformats.org/drawingml/2006/chart" xmlns:lc="http://schemas.openxmlformats.org/drawingml/2006/lockedCanvas" xmlns:dgm="http://schemas.openxmlformats.org/drawingml/2006/diagram" xmlns:wps="http://schemas.microsoft.com/office/word/2010/wordprocessingShape" xmlns:wpg="http://schemas.microsoft.com/office/word/2010/wordprocessingGroup" xmlns:w14="http://schemas.microsoft.com/office/word/2010/wordml" xmlns:w15="http://schemas.microsoft.com/office/word/2012/wordml">
+  <w:p>
+    <w:pPr>
+      <w:jc w:val="right"/>
+      <w:rPr/>
+    </w:pPr>
+    <w:r>
+      <w:rPr>
+        <w:rtl w:val="0"/>
+      </w:rPr>
+    </w:r>
+  </w:p>
   <w:p>
     <w:pPr>
       <w:jc w:val="right"/>
@@ -1878,46 +5634,6 @@
       <w:t xml:space="preserve"> (registros)-MCIB-19P-Alan Romero y José Mata</w:t>
     </w:r>
   </w:p>
-  <w:p>
-    <w:pPr>
-      <w:keepNext w:val="0"/>
-      <w:keepLines w:val="0"/>
-      <w:widowControl w:val="1"/>
-      <w:pBdr>
-        <w:top w:space="0" w:sz="0" w:val="nil"/>
-        <w:left w:space="0" w:sz="0" w:val="nil"/>
-        <w:bottom w:space="0" w:sz="0" w:val="nil"/>
-        <w:right w:space="0" w:sz="0" w:val="nil"/>
-        <w:between w:space="0" w:sz="0" w:val="nil"/>
-      </w:pBdr>
-      <w:shd w:fill="auto" w:val="clear"/>
-      <w:tabs>
-        <w:tab w:val="center" w:pos="4680"/>
-        <w:tab w:val="right" w:pos="9360"/>
-      </w:tabs>
-      <w:spacing w:after="0" w:before="0" w:line="240" w:lineRule="auto"/>
-      <w:ind w:left="0" w:right="0" w:firstLine="0"/>
-      <w:jc w:val="left"/>
-      <w:rPr>
-        <w:rFonts w:ascii="Calibri" w:cs="Calibri" w:eastAsia="Calibri" w:hAnsi="Calibri"/>
-        <w:b w:val="0"/>
-        <w:i w:val="0"/>
-        <w:smallCaps w:val="0"/>
-        <w:strike w:val="0"/>
-        <w:color w:val="000000"/>
-        <w:sz w:val="22"/>
-        <w:szCs w:val="22"/>
-        <w:u w:val="none"/>
-        <w:shd w:fill="auto" w:val="clear"/>
-        <w:vertAlign w:val="baseline"/>
-      </w:rPr>
-    </w:pPr>
-    <w:r>
-      <w:rPr>
-        <w:rtl w:val="0"/>
-      </w:rPr>
-    </w:r>
-  </w:p>
 </w:hdr>
 </file>
 
@@ -2048,8 +5764,121 @@
       </w:rPr>
     </w:lvl>
   </w:abstractNum>
+  <w:abstractNum w:abstractNumId="2">
+    <w:lvl w:ilvl="0">
+      <w:start w:val="1"/>
+      <w:numFmt w:val="bullet"/>
+      <w:lvlText w:val="●"/>
+      <w:lvlJc w:val="left"/>
+      <w:pPr>
+        <w:ind w:left="720" w:hanging="360"/>
+      </w:pPr>
+      <w:rPr>
+        <w:u w:val="none"/>
+      </w:rPr>
+    </w:lvl>
+    <w:lvl w:ilvl="1">
+      <w:start w:val="1"/>
+      <w:numFmt w:val="bullet"/>
+      <w:lvlText w:val="○"/>
+      <w:lvlJc w:val="left"/>
+      <w:pPr>
+        <w:ind w:left="1440" w:hanging="360"/>
+      </w:pPr>
+      <w:rPr>
+        <w:u w:val="none"/>
+      </w:rPr>
+    </w:lvl>
+    <w:lvl w:ilvl="2">
+      <w:start w:val="1"/>
+      <w:numFmt w:val="bullet"/>
+      <w:lvlText w:val="■"/>
+      <w:lvlJc w:val="left"/>
+      <w:pPr>
+        <w:ind w:left="2160" w:hanging="360"/>
+      </w:pPr>
+      <w:rPr>
+        <w:u w:val="none"/>
+      </w:rPr>
+    </w:lvl>
+    <w:lvl w:ilvl="3">
+      <w:start w:val="1"/>
+      <w:numFmt w:val="bullet"/>
+      <w:lvlText w:val="●"/>
+      <w:lvlJc w:val="left"/>
+      <w:pPr>
+        <w:ind w:left="2880" w:hanging="360"/>
+      </w:pPr>
+      <w:rPr>
+        <w:u w:val="none"/>
+      </w:rPr>
+    </w:lvl>
+    <w:lvl w:ilvl="4">
+      <w:start w:val="1"/>
+      <w:numFmt w:val="bullet"/>
+      <w:lvlText w:val="○"/>
+      <w:lvlJc w:val="left"/>
+      <w:pPr>
+        <w:ind w:left="3600" w:hanging="360"/>
+      </w:pPr>
+      <w:rPr>
+        <w:u w:val="none"/>
+      </w:rPr>
+    </w:lvl>
+    <w:lvl w:ilvl="5">
+      <w:start w:val="1"/>
+      <w:numFmt w:val="bullet"/>
+      <w:lvlText w:val="■"/>
+      <w:lvlJc w:val="left"/>
+      <w:pPr>
+        <w:ind w:left="4320" w:hanging="360"/>
+      </w:pPr>
+      <w:rPr>
+        <w:u w:val="none"/>
+      </w:rPr>
+    </w:lvl>
+    <w:lvl w:ilvl="6">
+      <w:start w:val="1"/>
+      <w:numFmt w:val="bullet"/>
+      <w:lvlText w:val="●"/>
+      <w:lvlJc w:val="left"/>
+      <w:pPr>
+        <w:ind w:left="5040" w:hanging="360"/>
+      </w:pPr>
+      <w:rPr>
+        <w:u w:val="none"/>
+      </w:rPr>
+    </w:lvl>
+    <w:lvl w:ilvl="7">
+      <w:start w:val="1"/>
+      <w:numFmt w:val="bullet"/>
+      <w:lvlText w:val="○"/>
+      <w:lvlJc w:val="left"/>
+      <w:pPr>
+        <w:ind w:left="5760" w:hanging="360"/>
+      </w:pPr>
+      <w:rPr>
+        <w:u w:val="none"/>
+      </w:rPr>
+    </w:lvl>
+    <w:lvl w:ilvl="8">
+      <w:start w:val="1"/>
+      <w:numFmt w:val="bullet"/>
+      <w:lvlText w:val="■"/>
+      <w:lvlJc w:val="left"/>
+      <w:pPr>
+        <w:ind w:left="6480" w:hanging="360"/>
+      </w:pPr>
+      <w:rPr>
+        <w:u w:val="none"/>
+      </w:rPr>
+    </w:lvl>
+  </w:abstractNum>
   <w:num w:numId="1">
     <w:abstractNumId w:val="1"/>
+  </w:num>
+  <w:num w:numId="2">
+    <w:abstractNumId w:val="2"/>
   </w:num>
 </w:numbering>
 </file>

</xml_diff>